<commit_message>
Debut du rapport, j'ai commencé a dresser un genre de "canevas" qu'il faudra rempli
</commit_message>
<xml_diff>
--- a/doc/charte.docx
+++ b/doc/charte.docx
@@ -3,6 +3,65 @@
 <w:document xmlns:ve="http://schemas.openxmlformats.org/markup-compatibility/2006" xmlns:o="urn:schemas-microsoft-com:office:office" xmlns:r="http://schemas.openxmlformats.org/officeDocument/2006/relationships" xmlns:m="http://schemas.openxmlformats.org/officeDocument/2006/math" xmlns:v="urn:schemas-microsoft-com:vml" xmlns:wp="http://schemas.openxmlformats.org/drawingml/2006/wordprocessingDrawing" xmlns:w10="urn:schemas-microsoft-com:office:word" xmlns:w="http://schemas.openxmlformats.org/wordprocessingml/2006/main" xmlns:wne="http://schemas.microsoft.com/office/word/2006/wordml">
   <w:body>
     <w:p>
+      <w:r>
+        <w:rPr>
+          <w:noProof/>
+          <w:lang w:eastAsia="fr-FR"/>
+        </w:rPr>
+        <w:drawing>
+          <wp:anchor distT="0" distB="0" distL="114300" distR="114300" simplePos="0" relativeHeight="251672576" behindDoc="1" locked="0" layoutInCell="1" allowOverlap="1">
+            <wp:simplePos x="0" y="0"/>
+            <wp:positionH relativeFrom="column">
+              <wp:posOffset>-519238</wp:posOffset>
+            </wp:positionH>
+            <wp:positionV relativeFrom="paragraph">
+              <wp:posOffset>-580818</wp:posOffset>
+            </wp:positionV>
+            <wp:extent cx="2766680" cy="520995"/>
+            <wp:effectExtent l="19050" t="0" r="0" b="0"/>
+            <wp:wrapNone/>
+            <wp:docPr id="2" name="Image 2" descr="E:\Mes documents\Bureau\ig3projetc\trunk\doc\Polytech.jpg"/>
+            <wp:cNvGraphicFramePr>
+              <a:graphicFrameLocks xmlns:a="http://schemas.openxmlformats.org/drawingml/2006/main" noChangeAspect="1"/>
+            </wp:cNvGraphicFramePr>
+            <a:graphic xmlns:a="http://schemas.openxmlformats.org/drawingml/2006/main">
+              <a:graphicData uri="http://schemas.openxmlformats.org/drawingml/2006/picture">
+                <pic:pic xmlns:pic="http://schemas.openxmlformats.org/drawingml/2006/picture">
+                  <pic:nvPicPr>
+                    <pic:cNvPr id="0" name="Picture 2" descr="E:\Mes documents\Bureau\ig3projetc\trunk\doc\Polytech.jpg"/>
+                    <pic:cNvPicPr>
+                      <a:picLocks noChangeAspect="1" noChangeArrowheads="1"/>
+                    </pic:cNvPicPr>
+                  </pic:nvPicPr>
+                  <pic:blipFill>
+                    <a:blip r:embed="rId9" cstate="print"/>
+                    <a:srcRect/>
+                    <a:stretch>
+                      <a:fillRect/>
+                    </a:stretch>
+                  </pic:blipFill>
+                  <pic:spPr bwMode="auto">
+                    <a:xfrm>
+                      <a:off x="0" y="0"/>
+                      <a:ext cx="2766681" cy="520995"/>
+                    </a:xfrm>
+                    <a:prstGeom prst="rect">
+                      <a:avLst/>
+                    </a:prstGeom>
+                    <a:noFill/>
+                    <a:ln w="9525">
+                      <a:noFill/>
+                      <a:miter lim="800000"/>
+                      <a:headEnd/>
+                      <a:tailEnd/>
+                    </a:ln>
+                  </pic:spPr>
+                </pic:pic>
+              </a:graphicData>
+            </a:graphic>
+          </wp:anchor>
+        </w:drawing>
+      </w:r>
       <w:r>
         <w:rPr>
           <w:noProof/>
@@ -12,7 +71,7 @@
             <v:path arrowok="t" fillok="f" o:connecttype="none"/>
             <o:lock v:ext="edit" shapetype="t"/>
           </v:shapetype>
-          <v:shape id="_x0000_s1040" type="#_x0000_t32" style="position:absolute;margin-left:336.2pt;margin-top:609.7pt;width:38.45pt;height:27.75pt;flip:x y;z-index:251668480" o:connectortype="straight" strokecolor="#243f60 [1604]" strokeweight="5pt">
+          <v:shape id="_x0000_s1040" type="#_x0000_t32" style="position:absolute;margin-left:336.2pt;margin-top:609.7pt;width:38.45pt;height:27.75pt;flip:x y;z-index:251668480;mso-position-horizontal-relative:text;mso-position-vertical-relative:text" o:connectortype="straight" strokecolor="#243f60 [1604]" strokeweight="5pt">
             <v:shadow color="#868686"/>
           </v:shape>
         </w:pict>
@@ -22,7 +81,7 @@
           <w:noProof/>
         </w:rPr>
         <w:pict>
-          <v:rect id="_x0000_s1042" style="position:absolute;margin-left:3.95pt;margin-top:116.45pt;width:368.75pt;height:381.75pt;z-index:251669504" stroked="f">
+          <v:rect id="_x0000_s1042" style="position:absolute;margin-left:3.95pt;margin-top:116.45pt;width:368.75pt;height:381.75pt;z-index:251669504;mso-position-horizontal-relative:text;mso-position-vertical-relative:text" stroked="f">
             <v:textbox style="mso-next-textbox:#_x0000_s1042">
               <w:txbxContent>
                 <w:p>
@@ -76,7 +135,7 @@
                           <w:sz w:val="56"/>
                           <w:szCs w:val="56"/>
                         </w:rPr>
-                        <w:t>Charte de Programmation</w:t>
+                        <w:t>Charte de Programmation – Projet C/C++</w:t>
                       </w:r>
                     </w:sdtContent>
                   </w:sdt>
@@ -216,7 +275,7 @@
           <w:lang w:eastAsia="ja-JP"/>
         </w:rPr>
         <w:pict>
-          <v:rect id="_x0000_s1043" style="position:absolute;margin-left:3.95pt;margin-top:629.25pt;width:280.75pt;height:69.1pt;z-index:251670528" stroked="f">
+          <v:rect id="_x0000_s1043" style="position:absolute;margin-left:3.95pt;margin-top:629.25pt;width:280.75pt;height:69.1pt;z-index:251670528;mso-position-horizontal-relative:text;mso-position-vertical-relative:text" stroked="f">
             <v:textbox style="mso-next-textbox:#_x0000_s1043">
               <w:txbxContent>
                 <w:p>
@@ -277,9 +336,6 @@
                       </w:rPr>
                       <w:alias w:val="Auteur"/>
                       <w:id w:val="14514933"/>
-                      <w:placeholder>
-                        <w:docPart w:val="213E31B107104960A8B06B78691BB46F"/>
-                      </w:placeholder>
                       <w:text/>
                     </w:sdtPr>
                     <w:sdtContent>
@@ -315,9 +371,6 @@
                       </w:rPr>
                       <w:alias w:val="Auteur"/>
                       <w:id w:val="14514934"/>
-                      <w:placeholder>
-                        <w:docPart w:val="82845C84DE00491BBA8B9C5D11D00F11"/>
-                      </w:placeholder>
                       <w:text/>
                     </w:sdtPr>
                     <w:sdtContent>
@@ -343,7 +396,7 @@
           <w:noProof/>
         </w:rPr>
         <w:pict>
-          <v:rect id="_x0000_s1031" style="position:absolute;margin-left:412.9pt;margin-top:-53.95pt;width:3.55pt;height:810.15pt;z-index:251662336" fillcolor="#dbe5f1 [660]" stroked="f">
+          <v:rect id="_x0000_s1031" style="position:absolute;margin-left:412.9pt;margin-top:-53.95pt;width:3.55pt;height:810.15pt;z-index:251662336;mso-position-horizontal-relative:text;mso-position-vertical-relative:text" fillcolor="#dbe5f1 [660]" stroked="f">
             <v:fill color2="#95b3d7 [1940]" rotate="t"/>
           </v:rect>
         </w:pict>
@@ -353,7 +406,7 @@
           <w:noProof/>
         </w:rPr>
         <w:pict>
-          <v:shape id="_x0000_s1038" type="#_x0000_t32" style="position:absolute;margin-left:416.45pt;margin-top:531.65pt;width:100.85pt;height:29.35pt;flip:x y;z-index:251666432" o:connectortype="straight" strokecolor="#243f60 [1604]" strokeweight="5pt">
+          <v:shape id="_x0000_s1038" type="#_x0000_t32" style="position:absolute;margin-left:416.45pt;margin-top:531.65pt;width:100.85pt;height:29.35pt;flip:x y;z-index:251666432;mso-position-horizontal-relative:text;mso-position-vertical-relative:text" o:connectortype="straight" strokecolor="#243f60 [1604]" strokeweight="5pt">
             <v:shadow color="#868686"/>
           </v:shape>
         </w:pict>
@@ -363,7 +416,7 @@
           <w:noProof/>
         </w:rPr>
         <w:pict>
-          <v:oval id="_x0000_s1033" style="position:absolute;margin-left:303.4pt;margin-top:588.4pt;width:32.8pt;height:32.8pt;z-index:251664384" filled="f" fillcolor="#f2f2f2 [3052]" strokecolor="#243f60 [1604]" strokeweight="5pt">
+          <v:oval id="_x0000_s1033" style="position:absolute;margin-left:303.4pt;margin-top:588.4pt;width:32.8pt;height:32.8pt;z-index:251664384;mso-position-horizontal-relative:text;mso-position-vertical-relative:text" filled="f" fillcolor="#f2f2f2 [3052]" strokecolor="#243f60 [1604]" strokeweight="5pt">
             <v:stroke linestyle="thickThin"/>
             <v:shadow color="#868686"/>
           </v:oval>
@@ -374,7 +427,7 @@
           <w:noProof/>
         </w:rPr>
         <w:pict>
-          <v:shape id="_x0000_s1039" type="#_x0000_t32" style="position:absolute;margin-left:392.75pt;margin-top:548.95pt;width:16.4pt;height:65.35pt;flip:x y;z-index:251667456" o:connectortype="straight" strokecolor="#243f60 [1604]" strokeweight="5pt">
+          <v:shape id="_x0000_s1039" type="#_x0000_t32" style="position:absolute;margin-left:392.75pt;margin-top:548.95pt;width:16.4pt;height:65.35pt;flip:x y;z-index:251667456;mso-position-horizontal-relative:text;mso-position-vertical-relative:text" o:connectortype="straight" strokecolor="#243f60 [1604]" strokeweight="5pt">
             <v:shadow color="#868686"/>
           </v:shape>
         </w:pict>
@@ -384,7 +437,7 @@
           <w:noProof/>
         </w:rPr>
         <w:pict>
-          <v:oval id="_x0000_s1036" style="position:absolute;margin-left:372.75pt;margin-top:616.3pt;width:70.25pt;height:68.25pt;z-index:251664895" fillcolor="white [3212]" strokecolor="white [3212]"/>
+          <v:oval id="_x0000_s1036" style="position:absolute;margin-left:372.75pt;margin-top:616.3pt;width:70.25pt;height:68.25pt;z-index:251664895;mso-position-horizontal-relative:text;mso-position-vertical-relative:text" fillcolor="white [3212]" strokecolor="white [3212]"/>
         </w:pict>
       </w:r>
       <w:r>
@@ -392,7 +445,7 @@
           <w:noProof/>
         </w:rPr>
         <w:pict>
-          <v:oval id="_x0000_s1035" style="position:absolute;margin-left:365.7pt;margin-top:498.2pt;width:47.85pt;height:47.85pt;z-index:251662847" fillcolor="white [3212]" strokecolor="white [3212]"/>
+          <v:oval id="_x0000_s1035" style="position:absolute;margin-left:365.7pt;margin-top:498.2pt;width:47.85pt;height:47.85pt;z-index:251662847;mso-position-horizontal-relative:text;mso-position-vertical-relative:text" fillcolor="white [3212]" strokecolor="white [3212]"/>
         </w:pict>
       </w:r>
       <w:r>
@@ -400,7 +453,7 @@
           <w:noProof/>
         </w:rPr>
         <w:pict>
-          <v:oval id="_x0000_s1032" style="position:absolute;margin-left:365.7pt;margin-top:498.2pt;width:50.75pt;height:50.75pt;z-index:251663360" filled="f" fillcolor="#f2f2f2 [3052]" strokecolor="#243f60 [1604]" strokeweight="5pt">
+          <v:oval id="_x0000_s1032" style="position:absolute;margin-left:365.7pt;margin-top:498.2pt;width:50.75pt;height:50.75pt;z-index:251663360;mso-position-horizontal-relative:text;mso-position-vertical-relative:text" filled="f" fillcolor="#f2f2f2 [3052]" strokecolor="#243f60 [1604]" strokeweight="5pt">
             <v:stroke linestyle="thickThin"/>
             <v:shadow color="#868686"/>
           </v:oval>
@@ -411,7 +464,7 @@
           <w:noProof/>
         </w:rPr>
         <w:pict>
-          <v:oval id="_x0000_s1034" style="position:absolute;margin-left:372.75pt;margin-top:614.3pt;width:73.05pt;height:73.05pt;z-index:251665408" filled="f" fillcolor="#f2f2f2 [3052]" strokecolor="#243f60 [1604]" strokeweight="5pt">
+          <v:oval id="_x0000_s1034" style="position:absolute;margin-left:372.75pt;margin-top:614.3pt;width:73.05pt;height:73.05pt;z-index:251665408;mso-position-horizontal-relative:text;mso-position-vertical-relative:text" filled="f" fillcolor="#f2f2f2 [3052]" strokecolor="#243f60 [1604]" strokeweight="5pt">
             <v:stroke linestyle="thickThin"/>
             <v:shadow color="#868686"/>
           </v:oval>
@@ -422,7 +475,7 @@
           <w:noProof/>
         </w:rPr>
         <w:pict>
-          <v:shape id="_x0000_s1030" type="#_x0000_t32" style="position:absolute;margin-left:422.5pt;margin-top:-53.95pt;width:0;height:810.15pt;z-index:251661312" o:connectortype="straight" strokecolor="#95b3d7 [1940]"/>
+          <v:shape id="_x0000_s1030" type="#_x0000_t32" style="position:absolute;margin-left:422.5pt;margin-top:-53.95pt;width:0;height:810.15pt;z-index:251661312;mso-position-horizontal-relative:text;mso-position-vertical-relative:text" o:connectortype="straight" strokecolor="#95b3d7 [1940]"/>
         </w:pict>
       </w:r>
       <w:r>
@@ -430,7 +483,7 @@
           <w:noProof/>
         </w:rPr>
         <w:pict>
-          <v:rect id="_x0000_s1027" style="position:absolute;margin-left:515.85pt;margin-top:-53.95pt;width:3.55pt;height:810.15pt;z-index:251659264" fillcolor="#243f60 [1604]" strokecolor="#243f60 [1604]">
+          <v:rect id="_x0000_s1027" style="position:absolute;margin-left:515.85pt;margin-top:-53.95pt;width:3.55pt;height:810.15pt;z-index:251659264;mso-position-horizontal-relative:text;mso-position-vertical-relative:text" fillcolor="#243f60 [1604]" strokecolor="#243f60 [1604]">
             <v:fill color2="#95b3d7 [1940]" rotate="t"/>
           </v:rect>
         </w:pict>
@@ -440,7 +493,7 @@
           <w:noProof/>
         </w:rPr>
         <w:pict>
-          <v:rect id="_x0000_s1029" style="position:absolute;margin-left:433.25pt;margin-top:-53.95pt;width:3.55pt;height:810.15pt;z-index:251660288" fillcolor="#b8cce4 [1300]" stroked="f">
+          <v:rect id="_x0000_s1029" style="position:absolute;margin-left:433.25pt;margin-top:-53.95pt;width:3.55pt;height:810.15pt;z-index:251660288;mso-position-horizontal-relative:text;mso-position-vertical-relative:text" fillcolor="#b8cce4 [1300]" stroked="f">
             <v:fill color2="#95b3d7 [1940]" rotate="t"/>
           </v:rect>
         </w:pict>
@@ -450,7 +503,7 @@
           <w:noProof/>
         </w:rPr>
         <w:pict>
-          <v:rect id="_x0000_s1026" style="position:absolute;margin-left:440.65pt;margin-top:-53.95pt;width:67pt;height:810.15pt;z-index:251658240" fillcolor="#365f91 [2404]" stroked="f">
+          <v:rect id="_x0000_s1026" style="position:absolute;margin-left:440.65pt;margin-top:-53.95pt;width:67pt;height:810.15pt;z-index:251658240;mso-position-horizontal-relative:text;mso-position-vertical-relative:text" fillcolor="#365f91 [2404]" stroked="f">
             <v:fill color2="#95b3d7 [1940]" rotate="t" angle="-90" type="gradient"/>
           </v:rect>
         </w:pict>
@@ -461,13 +514,6 @@
     </w:p>
     <w:sdt>
       <w:sdtPr>
-        <w:id w:val="14514970"/>
-        <w:docPartObj>
-          <w:docPartGallery w:val="Table of Contents"/>
-          <w:docPartUnique/>
-        </w:docPartObj>
-      </w:sdtPr>
-      <w:sdtEndPr>
         <w:rPr>
           <w:rFonts w:asciiTheme="minorHAnsi" w:eastAsiaTheme="minorEastAsia" w:hAnsiTheme="minorHAnsi" w:cstheme="minorBidi"/>
           <w:b w:val="0"/>
@@ -476,7 +522,12 @@
           <w:sz w:val="20"/>
           <w:szCs w:val="20"/>
         </w:rPr>
-      </w:sdtEndPr>
+        <w:id w:val="14514970"/>
+        <w:docPartObj>
+          <w:docPartGallery w:val="Table of Contents"/>
+          <w:docPartUnique/>
+        </w:docPartObj>
+      </w:sdtPr>
       <w:sdtContent>
         <w:p>
           <w:pPr>
@@ -1598,7 +1649,7 @@
     <w:p/>
     <w:tbl>
       <w:tblPr>
-        <w:tblStyle w:val="Grilleclaire-Accent1"/>
+        <w:tblStyle w:val="Grilleclaire-Accent11"/>
         <w:tblW w:w="0" w:type="auto"/>
         <w:tblLook w:val="04A0"/>
       </w:tblPr>
@@ -2159,6 +2210,7 @@
         </w:numPr>
       </w:pPr>
       <w:r>
+        <w:lastRenderedPageBreak/>
         <w:t>En-tête</w:t>
       </w:r>
     </w:p>
@@ -2336,11 +2388,11 @@
       </w:r>
     </w:p>
     <w:sectPr>
-      <w:headerReference w:type="default" r:id="rId9"/>
-      <w:footerReference w:type="default" r:id="rId10"/>
-      <w:footerReference w:type="first" r:id="rId11"/>
+      <w:headerReference w:type="default" r:id="rId10"/>
+      <w:footerReference w:type="default" r:id="rId11"/>
+      <w:footerReference w:type="first" r:id="rId12"/>
       <w:pgSz w:w="11906" w:h="16838"/>
-      <w:pgMar w:top="1417" w:right="1417" w:bottom="1417" w:left="1417" w:header="708" w:footer="708" w:gutter="0"/>
+      <w:pgMar w:top="1417" w:right="1417" w:bottom="1417" w:left="1417" w:header="709" w:footer="708" w:gutter="0"/>
       <w:cols w:space="708"/>
       <w:titlePg/>
       <w:docGrid w:linePitch="360"/>
@@ -2497,7 +2549,7 @@
                     <w:sz w:val="24"/>
                     <w:szCs w:val="24"/>
                   </w:rPr>
-                  <w:t>6</w:t>
+                  <w:t>2</w:t>
                 </w:r>
                 <w:r>
                   <w:rPr>
@@ -2655,6 +2707,128 @@
 
 <file path=word/header1.xml><?xml version="1.0" encoding="utf-8"?>
 <w:hdr xmlns:ve="http://schemas.openxmlformats.org/markup-compatibility/2006" xmlns:o="urn:schemas-microsoft-com:office:office" xmlns:r="http://schemas.openxmlformats.org/officeDocument/2006/relationships" xmlns:m="http://schemas.openxmlformats.org/officeDocument/2006/math" xmlns:v="urn:schemas-microsoft-com:vml" xmlns:wp="http://schemas.openxmlformats.org/drawingml/2006/wordprocessingDrawing" xmlns:w10="urn:schemas-microsoft-com:office:word" xmlns:w="http://schemas.openxmlformats.org/wordprocessingml/2006/main" xmlns:wne="http://schemas.microsoft.com/office/word/2006/wordml">
+  <w:tbl>
+    <w:tblPr>
+      <w:tblW w:w="5000" w:type="pct"/>
+      <w:tblBorders>
+        <w:bottom w:val="single" w:sz="18" w:space="0" w:color="808080" w:themeColor="background1" w:themeShade="80"/>
+        <w:insideV w:val="single" w:sz="18" w:space="0" w:color="808080" w:themeColor="background1" w:themeShade="80"/>
+      </w:tblBorders>
+      <w:tblCellMar>
+        <w:top w:w="72" w:type="dxa"/>
+        <w:left w:w="115" w:type="dxa"/>
+        <w:bottom w:w="72" w:type="dxa"/>
+        <w:right w:w="115" w:type="dxa"/>
+      </w:tblCellMar>
+      <w:tblLook w:val="04A0"/>
+    </w:tblPr>
+    <w:tblGrid>
+      <w:gridCol w:w="8143"/>
+      <w:gridCol w:w="1159"/>
+    </w:tblGrid>
+    <w:tr>
+      <w:trPr>
+        <w:trHeight w:val="288"/>
+      </w:trPr>
+      <w:sdt>
+        <w:sdtPr>
+          <w:rPr>
+            <w:rFonts w:asciiTheme="majorHAnsi" w:eastAsiaTheme="majorEastAsia" w:hAnsiTheme="majorHAnsi" w:cstheme="majorBidi"/>
+            <w:sz w:val="24"/>
+            <w:szCs w:val="36"/>
+          </w:rPr>
+          <w:alias w:val="Titre"/>
+          <w:id w:val="77761602"/>
+          <w:placeholder>
+            <w:docPart w:val="E6B825A2D531459291A5A5EADED5DE84"/>
+          </w:placeholder>
+          <w:dataBinding w:prefixMappings="xmlns:ns0='http://schemas.openxmlformats.org/package/2006/metadata/core-properties' xmlns:ns1='http://purl.org/dc/elements/1.1/'" w:xpath="/ns0:coreProperties[1]/ns1:title[1]" w:storeItemID="{6C3C8BC8-F283-45AE-878A-BAB7291924A1}"/>
+          <w:text/>
+        </w:sdtPr>
+        <w:sdtContent>
+          <w:tc>
+            <w:tcPr>
+              <w:tcW w:w="7765" w:type="dxa"/>
+            </w:tcPr>
+            <w:p>
+              <w:pPr>
+                <w:pStyle w:val="En-tte"/>
+                <w:jc w:val="right"/>
+                <w:rPr>
+                  <w:rFonts w:asciiTheme="majorHAnsi" w:eastAsiaTheme="majorEastAsia" w:hAnsiTheme="majorHAnsi" w:cstheme="majorBidi"/>
+                  <w:sz w:val="36"/>
+                  <w:szCs w:val="36"/>
+                </w:rPr>
+              </w:pPr>
+              <w:r>
+                <w:rPr>
+                  <w:rFonts w:asciiTheme="majorHAnsi" w:eastAsiaTheme="majorEastAsia" w:hAnsiTheme="majorHAnsi" w:cstheme="majorBidi"/>
+                  <w:sz w:val="24"/>
+                  <w:szCs w:val="36"/>
+                </w:rPr>
+                <w:t>Charte de Programmation – Projet C/C++</w:t>
+              </w:r>
+            </w:p>
+          </w:tc>
+        </w:sdtContent>
+      </w:sdt>
+      <w:sdt>
+        <w:sdtPr>
+          <w:rPr>
+            <w:rFonts w:asciiTheme="majorHAnsi" w:eastAsiaTheme="majorEastAsia" w:hAnsiTheme="majorHAnsi" w:cstheme="majorBidi"/>
+            <w:b/>
+            <w:bCs/>
+            <w:color w:val="4F81BD" w:themeColor="accent1"/>
+            <w:sz w:val="16"/>
+            <w:szCs w:val="36"/>
+          </w:rPr>
+          <w:alias w:val="Année"/>
+          <w:id w:val="77761609"/>
+          <w:placeholder>
+            <w:docPart w:val="A0A1C76755364B1AB4756EDBC8258054"/>
+          </w:placeholder>
+          <w:dataBinding w:prefixMappings="xmlns:ns0='http://schemas.microsoft.com/office/2006/coverPageProps'" w:xpath="/ns0:CoverPageProperties[1]/ns0:PublishDate[1]" w:storeItemID="{55AF091B-3C7A-41E3-B477-F2FDAA23CFDA}"/>
+          <w:date>
+            <w:dateFormat w:val="yyyy"/>
+            <w:lid w:val="fr-FR"/>
+            <w:storeMappedDataAs w:val="dateTime"/>
+            <w:calendar w:val="gregorian"/>
+          </w:date>
+        </w:sdtPr>
+        <w:sdtContent>
+          <w:tc>
+            <w:tcPr>
+              <w:tcW w:w="1105" w:type="dxa"/>
+            </w:tcPr>
+            <w:p>
+              <w:pPr>
+                <w:pStyle w:val="En-tte"/>
+                <w:rPr>
+                  <w:rFonts w:asciiTheme="majorHAnsi" w:eastAsiaTheme="majorEastAsia" w:hAnsiTheme="majorHAnsi" w:cstheme="majorBidi"/>
+                  <w:b/>
+                  <w:bCs/>
+                  <w:color w:val="4F81BD" w:themeColor="accent1"/>
+                  <w:sz w:val="36"/>
+                  <w:szCs w:val="36"/>
+                </w:rPr>
+              </w:pPr>
+              <w:r>
+                <w:rPr>
+                  <w:rFonts w:asciiTheme="majorHAnsi" w:eastAsiaTheme="majorEastAsia" w:hAnsiTheme="majorHAnsi" w:cstheme="majorBidi"/>
+                  <w:b/>
+                  <w:bCs/>
+                  <w:color w:val="4F81BD" w:themeColor="accent1"/>
+                  <w:sz w:val="16"/>
+                  <w:szCs w:val="36"/>
+                </w:rPr>
+                <w:t>IG3 2009/2010</w:t>
+              </w:r>
+            </w:p>
+          </w:tc>
+        </w:sdtContent>
+      </w:sdt>
+    </w:tr>
+  </w:tbl>
   <w:sdt>
     <w:sdtPr>
       <w:id w:val="3164037"/>
@@ -5011,8 +5185,8 @@
       </w:tblCellMar>
     </w:tblPr>
   </w:style>
-  <w:style w:type="table" w:customStyle="1" w:styleId="Listemoyenne2">
-    <w:name w:val="Medium List 2"/>
+  <w:style w:type="table" w:customStyle="1" w:styleId="Listemoyenne21">
+    <w:name w:val="Liste moyenne 21"/>
     <w:basedOn w:val="TableauNormal"/>
     <w:uiPriority w:val="66"/>
     <w:rsid w:val="007320CA"/>
@@ -5267,8 +5441,8 @@
       </w:tcPr>
     </w:tblStylePr>
   </w:style>
-  <w:style w:type="table" w:customStyle="1" w:styleId="Trameclaire-Accent1">
-    <w:name w:val="Light Shading Accent 1"/>
+  <w:style w:type="table" w:customStyle="1" w:styleId="Trameclaire-Accent11">
+    <w:name w:val="Trame claire - Accent 11"/>
     <w:basedOn w:val="TableauNormal"/>
     <w:uiPriority w:val="60"/>
     <w:rsid w:val="007320CA"/>
@@ -5382,8 +5556,8 @@
       <w:spacing w:after="100"/>
     </w:pPr>
   </w:style>
-  <w:style w:type="table" w:customStyle="1" w:styleId="Listeclaire-Accent1">
-    <w:name w:val="Light List Accent 1"/>
+  <w:style w:type="table" w:customStyle="1" w:styleId="Listeclaire-Accent11">
+    <w:name w:val="Liste claire - Accent 11"/>
     <w:basedOn w:val="TableauNormal"/>
     <w:uiPriority w:val="61"/>
     <w:rsid w:val="00F72DD2"/>
@@ -5474,8 +5648,8 @@
       </w:tcPr>
     </w:tblStylePr>
   </w:style>
-  <w:style w:type="table" w:customStyle="1" w:styleId="Grilleclaire-Accent1">
-    <w:name w:val="Light Grid Accent 1"/>
+  <w:style w:type="table" w:customStyle="1" w:styleId="Grilleclaire-Accent11">
+    <w:name w:val="Grille claire - Accent 11"/>
     <w:basedOn w:val="TableauNormal"/>
     <w:uiPriority w:val="62"/>
     <w:rsid w:val="00F72DD2"/>
@@ -5826,7 +6000,7 @@
     </w:docPart>
     <w:docPart>
       <w:docPartPr>
-        <w:name w:val="213E31B107104960A8B06B78691BB46F"/>
+        <w:name w:val="E6B825A2D531459291A5A5EADED5DE84"/>
         <w:category>
           <w:name w:val="Général"/>
           <w:gallery w:val="placeholder"/>
@@ -5837,27 +6011,27 @@
         <w:behaviors>
           <w:behavior w:val="content"/>
         </w:behaviors>
-        <w:guid w:val="{0905523D-CEFA-43D9-A7E0-F76ACFC070D6}"/>
+        <w:guid w:val="{6CA36E45-6A5D-4612-AC6B-9E7C852CCC2C}"/>
       </w:docPartPr>
       <w:docPartBody>
         <w:p>
           <w:pPr>
-            <w:pStyle w:val="213E31B107104960A8B06B78691BB46F"/>
+            <w:pStyle w:val="E6B825A2D531459291A5A5EADED5DE84"/>
           </w:pPr>
           <w:r>
             <w:rPr>
-              <w:color w:val="365F91" w:themeColor="accent1" w:themeShade="BF"/>
-              <w:sz w:val="24"/>
-              <w:szCs w:val="24"/>
+              <w:rFonts w:asciiTheme="majorHAnsi" w:eastAsiaTheme="majorEastAsia" w:hAnsiTheme="majorHAnsi" w:cstheme="majorBidi"/>
+              <w:sz w:val="36"/>
+              <w:szCs w:val="36"/>
             </w:rPr>
-            <w:t>[Tapez le nom de l'auteur]</w:t>
+            <w:t>[Tapez le titre du document]</w:t>
           </w:r>
         </w:p>
       </w:docPartBody>
     </w:docPart>
     <w:docPart>
       <w:docPartPr>
-        <w:name w:val="82845C84DE00491BBA8B9C5D11D00F11"/>
+        <w:name w:val="A0A1C76755364B1AB4756EDBC8258054"/>
         <w:category>
           <w:name w:val="Général"/>
           <w:gallery w:val="placeholder"/>
@@ -5868,20 +6042,23 @@
         <w:behaviors>
           <w:behavior w:val="content"/>
         </w:behaviors>
-        <w:guid w:val="{DC41A160-9E33-45F5-BF30-A64F13CDD70E}"/>
+        <w:guid w:val="{5E6720B9-B9D6-4DB4-8A9F-0FA979EEDBA2}"/>
       </w:docPartPr>
       <w:docPartBody>
         <w:p>
           <w:pPr>
-            <w:pStyle w:val="82845C84DE00491BBA8B9C5D11D00F11"/>
+            <w:pStyle w:val="A0A1C76755364B1AB4756EDBC8258054"/>
           </w:pPr>
           <w:r>
             <w:rPr>
-              <w:color w:val="365F91" w:themeColor="accent1" w:themeShade="BF"/>
-              <w:sz w:val="24"/>
-              <w:szCs w:val="24"/>
+              <w:rFonts w:asciiTheme="majorHAnsi" w:eastAsiaTheme="majorEastAsia" w:hAnsiTheme="majorHAnsi" w:cstheme="majorBidi"/>
+              <w:b/>
+              <w:bCs/>
+              <w:color w:val="4F81BD" w:themeColor="accent1"/>
+              <w:sz w:val="36"/>
+              <w:szCs w:val="36"/>
             </w:rPr>
-            <w:t>[Tapez le nom de l'auteur]</w:t>
+            <w:t>[Année]</w:t>
           </w:r>
         </w:p>
       </w:docPartBody>
@@ -5905,14 +6082,6 @@
     <w:family w:val="swiss"/>
     <w:pitch w:val="variable"/>
     <w:sig w:usb0="E10002FF" w:usb1="4000ACFF" w:usb2="00000009" w:usb3="00000000" w:csb0="0000019F" w:csb1="00000000"/>
-  </w:font>
-  <w:font w:name="MS Mincho">
-    <w:altName w:val="ＭＳ 明朝"/>
-    <w:panose1 w:val="02020609040205080304"/>
-    <w:charset w:val="80"/>
-    <w:family w:val="modern"/>
-    <w:pitch w:val="fixed"/>
-    <w:sig w:usb0="E00002FF" w:usb1="6AC7FDFB" w:usb2="00000012" w:usb3="00000000" w:csb0="0002009F" w:csb1="00000000"/>
   </w:font>
   <w:font w:name="Courier New">
     <w:panose1 w:val="02070309020205020404"/>
@@ -5942,20 +6111,13 @@
     <w:pitch w:val="variable"/>
     <w:sig w:usb0="A00002EF" w:usb1="4000004B" w:usb2="00000000" w:usb3="00000000" w:csb0="0000019F" w:csb1="00000000"/>
   </w:font>
-  <w:font w:name="MS Gothic">
-    <w:altName w:val="ＭＳ ゴシック"/>
-    <w:panose1 w:val="020B0609070205080204"/>
-    <w:charset w:val="80"/>
-    <w:family w:val="modern"/>
-    <w:pitch w:val="fixed"/>
-    <w:sig w:usb0="E00002FF" w:usb1="6AC7FDFB" w:usb2="00000012" w:usb3="00000000" w:csb0="0002009F" w:csb1="00000000"/>
-  </w:font>
   <w:font w:name="Tahoma">
     <w:panose1 w:val="020B0604030504040204"/>
     <w:charset w:val="00"/>
     <w:family w:val="swiss"/>
+    <w:notTrueType/>
     <w:pitch w:val="variable"/>
-    <w:sig w:usb0="E1002EFF" w:usb1="C000605B" w:usb2="00000029" w:usb3="00000000" w:csb0="000101FF" w:csb1="00000000"/>
+    <w:sig w:usb0="00000003" w:usb1="00000000" w:usb2="00000000" w:usb3="00000000" w:csb0="00000001" w:csb1="00000000"/>
   </w:font>
   <w:font w:name="Century Schoolbook">
     <w:panose1 w:val="02040604050505020304"/>
@@ -5979,8 +6141,10 @@
   <w:rsids>
     <w:rsidRoot w:val="00356828"/>
     <w:rsid w:val="00356828"/>
+    <w:rsid w:val="0041578C"/>
     <w:rsid w:val="0074447B"/>
     <w:rsid w:val="00E27C5C"/>
+    <w:rsid w:val="00E643CA"/>
     <w:rsid w:val="00F477E3"/>
   </w:rsids>
   <m:mathPr>
@@ -5996,7 +6160,7 @@
     <m:intLim m:val="subSup"/>
     <m:naryLim m:val="undOvr"/>
   </m:mathPr>
-  <w:themeFontLang w:val="fr-FR" w:eastAsia="ja-JP"/>
+  <w:themeFontLang w:val="fr-FR"/>
   <w:clrSchemeMapping w:bg1="light1" w:t1="dark1" w:bg2="light2" w:t2="dark2" w:accent1="accent1" w:accent2="accent2" w:accent3="accent3" w:accent4="accent4" w:accent5="accent5" w:accent6="accent6" w:hyperlink="hyperlink" w:followedHyperlink="followedHyperlink"/>
   <w:decimalSymbol w:val=","/>
   <w:listSeparator w:val=";"/>
@@ -6303,6 +6467,20 @@
   <w:style w:type="paragraph" w:customStyle="1" w:styleId="82845C84DE00491BBA8B9C5D11D00F11">
     <w:name w:val="82845C84DE00491BBA8B9C5D11D00F11"/>
     <w:rsid w:val="0074447B"/>
+  </w:style>
+  <w:style w:type="paragraph" w:customStyle="1" w:styleId="E6B825A2D531459291A5A5EADED5DE84">
+    <w:name w:val="E6B825A2D531459291A5A5EADED5DE84"/>
+    <w:rsid w:val="0041578C"/>
+    <w:rPr>
+      <w:lang w:eastAsia="fr-FR"/>
+    </w:rPr>
+  </w:style>
+  <w:style w:type="paragraph" w:customStyle="1" w:styleId="A0A1C76755364B1AB4756EDBC8258054">
+    <w:name w:val="A0A1C76755364B1AB4756EDBC8258054"/>
+    <w:rsid w:val="0041578C"/>
+    <w:rPr>
+      <w:lang w:eastAsia="fr-FR"/>
+    </w:rPr>
   </w:style>
 </w:styles>
 </file>
@@ -6598,7 +6776,7 @@
 
 <file path=customXml/item1.xml><?xml version="1.0" encoding="utf-8"?>
 <CoverPageProperties xmlns="http://schemas.microsoft.com/office/2006/coverPageProps">
-  <PublishDate/>
+  <PublishDate>IG3 2009/2010</PublishDate>
   <Abstract>Document de travail. </Abstract>
   <CompanyAddress/>
   <CompanyPhone/>
@@ -6620,7 +6798,7 @@
 </file>
 
 <file path=customXml/itemProps2.xml><?xml version="1.0" encoding="utf-8"?>
-<ds:datastoreItem xmlns:ds="http://schemas.openxmlformats.org/officeDocument/2006/customXml" ds:itemID="{45CADCCD-A4BD-4283-B7FF-42A4E91DA468}">
+<ds:datastoreItem xmlns:ds="http://schemas.openxmlformats.org/officeDocument/2006/customXml" ds:itemID="{AABFA196-47DE-4299-9B8E-26AFFF9661EA}">
   <ds:schemaRefs>
     <ds:schemaRef ds:uri="http://schemas.openxmlformats.org/officeDocument/2006/bibliography"/>
   </ds:schemaRefs>

</xml_diff>

<commit_message>
Les rapports... c'est vraiment une partie très chiante....
</commit_message>
<xml_diff>
--- a/doc/charte.docx
+++ b/doc/charte.docx
@@ -3,10 +3,16 @@
 <w:document xmlns:ve="http://schemas.openxmlformats.org/markup-compatibility/2006" xmlns:o="urn:schemas-microsoft-com:office:office" xmlns:r="http://schemas.openxmlformats.org/officeDocument/2006/relationships" xmlns:m="http://schemas.openxmlformats.org/officeDocument/2006/math" xmlns:v="urn:schemas-microsoft-com:vml" xmlns:wp="http://schemas.openxmlformats.org/drawingml/2006/wordprocessingDrawing" xmlns:w10="urn:schemas-microsoft-com:office:word" xmlns:w="http://schemas.openxmlformats.org/wordprocessingml/2006/main" xmlns:wne="http://schemas.microsoft.com/office/word/2006/wordml">
   <w:body>
     <w:p>
-      <w:r>
-        <w:rPr>
+      <w:pPr>
+        <w:rPr>
+          <w:rFonts w:ascii="Century Schoolbook" w:hAnsi="Century Schoolbook"/>
+        </w:rPr>
+      </w:pPr>
+      <w:r>
+        <w:rPr>
+          <w:rFonts w:ascii="Century Schoolbook" w:hAnsi="Century Schoolbook"/>
           <w:noProof/>
-          <w:lang w:eastAsia="fr-FR"/>
+          <w:lang w:eastAsia="ja-JP"/>
         </w:rPr>
         <w:drawing>
           <wp:anchor distT="0" distB="0" distL="114300" distR="114300" simplePos="0" relativeHeight="251672576" behindDoc="1" locked="0" layoutInCell="1" allowOverlap="1">
@@ -64,6 +70,7 @@
       </w:r>
       <w:r>
         <w:rPr>
+          <w:rFonts w:ascii="Century Schoolbook" w:hAnsi="Century Schoolbook"/>
           <w:noProof/>
         </w:rPr>
         <w:pict>
@@ -78,6 +85,7 @@
       </w:r>
       <w:r>
         <w:rPr>
+          <w:rFonts w:ascii="Century Schoolbook" w:hAnsi="Century Schoolbook"/>
           <w:noProof/>
         </w:rPr>
         <w:pict>
@@ -271,6 +279,7 @@
       </w:r>
       <w:r>
         <w:rPr>
+          <w:rFonts w:ascii="Century Schoolbook" w:hAnsi="Century Schoolbook"/>
           <w:noProof/>
           <w:lang w:eastAsia="ja-JP"/>
         </w:rPr>
@@ -393,6 +402,7 @@
       </w:r>
       <w:r>
         <w:rPr>
+          <w:rFonts w:ascii="Century Schoolbook" w:hAnsi="Century Schoolbook"/>
           <w:noProof/>
         </w:rPr>
         <w:pict>
@@ -403,6 +413,7 @@
       </w:r>
       <w:r>
         <w:rPr>
+          <w:rFonts w:ascii="Century Schoolbook" w:hAnsi="Century Schoolbook"/>
           <w:noProof/>
         </w:rPr>
         <w:pict>
@@ -413,6 +424,7 @@
       </w:r>
       <w:r>
         <w:rPr>
+          <w:rFonts w:ascii="Century Schoolbook" w:hAnsi="Century Schoolbook"/>
           <w:noProof/>
         </w:rPr>
         <w:pict>
@@ -424,6 +436,7 @@
       </w:r>
       <w:r>
         <w:rPr>
+          <w:rFonts w:ascii="Century Schoolbook" w:hAnsi="Century Schoolbook"/>
           <w:noProof/>
         </w:rPr>
         <w:pict>
@@ -434,6 +447,7 @@
       </w:r>
       <w:r>
         <w:rPr>
+          <w:rFonts w:ascii="Century Schoolbook" w:hAnsi="Century Schoolbook"/>
           <w:noProof/>
         </w:rPr>
         <w:pict>
@@ -442,6 +456,7 @@
       </w:r>
       <w:r>
         <w:rPr>
+          <w:rFonts w:ascii="Century Schoolbook" w:hAnsi="Century Schoolbook"/>
           <w:noProof/>
         </w:rPr>
         <w:pict>
@@ -450,6 +465,7 @@
       </w:r>
       <w:r>
         <w:rPr>
+          <w:rFonts w:ascii="Century Schoolbook" w:hAnsi="Century Schoolbook"/>
           <w:noProof/>
         </w:rPr>
         <w:pict>
@@ -461,6 +477,7 @@
       </w:r>
       <w:r>
         <w:rPr>
+          <w:rFonts w:ascii="Century Schoolbook" w:hAnsi="Century Schoolbook"/>
           <w:noProof/>
         </w:rPr>
         <w:pict>
@@ -472,6 +489,7 @@
       </w:r>
       <w:r>
         <w:rPr>
+          <w:rFonts w:ascii="Century Schoolbook" w:hAnsi="Century Schoolbook"/>
           <w:noProof/>
         </w:rPr>
         <w:pict>
@@ -480,6 +498,7 @@
       </w:r>
       <w:r>
         <w:rPr>
+          <w:rFonts w:ascii="Century Schoolbook" w:hAnsi="Century Schoolbook"/>
           <w:noProof/>
         </w:rPr>
         <w:pict>
@@ -490,6 +509,7 @@
       </w:r>
       <w:r>
         <w:rPr>
+          <w:rFonts w:ascii="Century Schoolbook" w:hAnsi="Century Schoolbook"/>
           <w:noProof/>
         </w:rPr>
         <w:pict>
@@ -500,6 +520,7 @@
       </w:r>
       <w:r>
         <w:rPr>
+          <w:rFonts w:ascii="Century Schoolbook" w:hAnsi="Century Schoolbook"/>
           <w:noProof/>
         </w:rPr>
         <w:pict>
@@ -509,18 +530,22 @@
         </w:pict>
       </w:r>
       <w:r>
+        <w:rPr>
+          <w:rFonts w:ascii="Century Schoolbook" w:hAnsi="Century Schoolbook"/>
+        </w:rPr>
         <w:br w:type="page"/>
       </w:r>
     </w:p>
     <w:sdt>
       <w:sdtPr>
         <w:rPr>
-          <w:rFonts w:asciiTheme="minorHAnsi" w:eastAsiaTheme="minorEastAsia" w:hAnsiTheme="minorHAnsi" w:cstheme="minorBidi"/>
+          <w:rFonts w:ascii="Century Schoolbook" w:eastAsiaTheme="minorEastAsia" w:hAnsi="Century Schoolbook" w:cstheme="minorBidi"/>
           <w:b w:val="0"/>
           <w:bCs w:val="0"/>
           <w:color w:val="17365D" w:themeColor="text2" w:themeShade="BF"/>
-          <w:sz w:val="20"/>
-          <w:szCs w:val="20"/>
+          <w:sz w:val="32"/>
+          <w:szCs w:val="32"/>
+          <w:u w:val="single"/>
         </w:rPr>
         <w:id w:val="14514970"/>
         <w:docPartObj>
@@ -528,14 +553,42 @@
           <w:docPartUnique/>
         </w:docPartObj>
       </w:sdtPr>
+      <w:sdtEndPr>
+        <w:rPr>
+          <w:sz w:val="20"/>
+          <w:szCs w:val="20"/>
+          <w:u w:val="none"/>
+        </w:rPr>
+      </w:sdtEndPr>
       <w:sdtContent>
         <w:p>
           <w:pPr>
             <w:pStyle w:val="En-ttedetabledesmatires"/>
+            <w:rPr>
+              <w:rFonts w:ascii="Century Schoolbook" w:hAnsi="Century Schoolbook"/>
+              <w:b w:val="0"/>
+              <w:sz w:val="32"/>
+              <w:szCs w:val="32"/>
+              <w:u w:val="single"/>
+            </w:rPr>
           </w:pPr>
           <w:r>
+            <w:rPr>
+              <w:rFonts w:ascii="Century Schoolbook" w:hAnsi="Century Schoolbook"/>
+              <w:b w:val="0"/>
+              <w:sz w:val="32"/>
+              <w:szCs w:val="32"/>
+              <w:u w:val="single"/>
+            </w:rPr>
             <w:t>Table des matières</w:t>
           </w:r>
+        </w:p>
+        <w:p>
+          <w:pPr>
+            <w:rPr>
+              <w:rFonts w:ascii="Century Schoolbook" w:hAnsi="Century Schoolbook"/>
+            </w:rPr>
+          </w:pPr>
         </w:p>
         <w:p>
           <w:pPr>
@@ -553,18 +606,28 @@
             </w:rPr>
           </w:pPr>
           <w:r>
+            <w:rPr>
+              <w:rFonts w:ascii="Century Schoolbook" w:hAnsi="Century Schoolbook"/>
+            </w:rPr>
             <w:fldChar w:fldCharType="begin"/>
           </w:r>
           <w:r>
+            <w:rPr>
+              <w:rFonts w:ascii="Century Schoolbook" w:hAnsi="Century Schoolbook"/>
+            </w:rPr>
             <w:instrText xml:space="preserve"> TOC \o "1-3" \h \z \u </w:instrText>
           </w:r>
           <w:r>
+            <w:rPr>
+              <w:rFonts w:ascii="Century Schoolbook" w:hAnsi="Century Schoolbook"/>
+            </w:rPr>
             <w:fldChar w:fldCharType="separate"/>
           </w:r>
-          <w:hyperlink w:anchor="_Toc259982694" w:history="1">
+          <w:hyperlink w:anchor="_Toc262381332" w:history="1">
             <w:r>
               <w:rPr>
                 <w:rStyle w:val="Lienhypertexte"/>
+                <w:rFonts w:ascii="Century Schoolbook" w:hAnsi="Century Schoolbook"/>
                 <w:noProof/>
               </w:rPr>
               <w:t>I.</w:t>
@@ -582,6 +645,7 @@
             <w:r>
               <w:rPr>
                 <w:rStyle w:val="Lienhypertexte"/>
+                <w:rFonts w:ascii="Century Schoolbook" w:hAnsi="Century Schoolbook"/>
                 <w:noProof/>
               </w:rPr>
               <w:t>Références du document</w:t>
@@ -605,7 +669,7 @@
                 <w:noProof/>
                 <w:webHidden/>
               </w:rPr>
-              <w:instrText xml:space="preserve"> PAGEREF _Toc259982694 \h </w:instrText>
+              <w:instrText xml:space="preserve"> PAGEREF _Toc262381332 \h </w:instrText>
             </w:r>
             <w:r>
               <w:rPr>
@@ -626,96 +690,6 @@
                 <w:webHidden/>
               </w:rPr>
               <w:t>3</w:t>
-            </w:r>
-            <w:r>
-              <w:rPr>
-                <w:noProof/>
-                <w:webHidden/>
-              </w:rPr>
-              <w:fldChar w:fldCharType="end"/>
-            </w:r>
-          </w:hyperlink>
-        </w:p>
-        <w:p>
-          <w:pPr>
-            <w:pStyle w:val="TM1"/>
-            <w:tabs>
-              <w:tab w:val="left" w:pos="400"/>
-              <w:tab w:val="right" w:leader="dot" w:pos="9062"/>
-            </w:tabs>
-            <w:rPr>
-              <w:noProof/>
-              <w:color w:val="auto"/>
-              <w:sz w:val="22"/>
-              <w:szCs w:val="22"/>
-              <w:lang w:eastAsia="ja-JP"/>
-            </w:rPr>
-          </w:pPr>
-          <w:hyperlink w:anchor="_Toc259982695" w:history="1">
-            <w:r>
-              <w:rPr>
-                <w:rStyle w:val="Lienhypertexte"/>
-                <w:noProof/>
-              </w:rPr>
-              <w:t>II.</w:t>
-            </w:r>
-            <w:r>
-              <w:rPr>
-                <w:noProof/>
-                <w:color w:val="auto"/>
-                <w:sz w:val="22"/>
-                <w:szCs w:val="22"/>
-                <w:lang w:eastAsia="ja-JP"/>
-              </w:rPr>
-              <w:tab/>
-            </w:r>
-            <w:r>
-              <w:rPr>
-                <w:rStyle w:val="Lienhypertexte"/>
-                <w:noProof/>
-              </w:rPr>
-              <w:t>Objectifs du document</w:t>
-            </w:r>
-            <w:r>
-              <w:rPr>
-                <w:noProof/>
-                <w:webHidden/>
-              </w:rPr>
-              <w:tab/>
-            </w:r>
-            <w:r>
-              <w:rPr>
-                <w:noProof/>
-                <w:webHidden/>
-              </w:rPr>
-              <w:fldChar w:fldCharType="begin"/>
-            </w:r>
-            <w:r>
-              <w:rPr>
-                <w:noProof/>
-                <w:webHidden/>
-              </w:rPr>
-              <w:instrText xml:space="preserve"> PAGEREF _Toc259982695 \h </w:instrText>
-            </w:r>
-            <w:r>
-              <w:rPr>
-                <w:noProof/>
-                <w:webHidden/>
-              </w:rPr>
-            </w:r>
-            <w:r>
-              <w:rPr>
-                <w:noProof/>
-                <w:webHidden/>
-              </w:rPr>
-              <w:fldChar w:fldCharType="separate"/>
-            </w:r>
-            <w:r>
-              <w:rPr>
-                <w:noProof/>
-                <w:webHidden/>
-              </w:rPr>
-              <w:t>4</w:t>
             </w:r>
             <w:r>
               <w:rPr>
@@ -741,13 +715,14 @@
               <w:lang w:eastAsia="ja-JP"/>
             </w:rPr>
           </w:pPr>
-          <w:hyperlink w:anchor="_Toc259982696" w:history="1">
+          <w:hyperlink w:anchor="_Toc262381333" w:history="1">
             <w:r>
               <w:rPr>
                 <w:rStyle w:val="Lienhypertexte"/>
-                <w:noProof/>
-              </w:rPr>
-              <w:t>III.</w:t>
+                <w:rFonts w:ascii="Century Schoolbook" w:hAnsi="Century Schoolbook"/>
+                <w:noProof/>
+              </w:rPr>
+              <w:t>II.</w:t>
             </w:r>
             <w:r>
               <w:rPr>
@@ -762,6 +737,99 @@
             <w:r>
               <w:rPr>
                 <w:rStyle w:val="Lienhypertexte"/>
+                <w:rFonts w:ascii="Century Schoolbook" w:hAnsi="Century Schoolbook"/>
+                <w:noProof/>
+              </w:rPr>
+              <w:t>Objectifs du document</w:t>
+            </w:r>
+            <w:r>
+              <w:rPr>
+                <w:noProof/>
+                <w:webHidden/>
+              </w:rPr>
+              <w:tab/>
+            </w:r>
+            <w:r>
+              <w:rPr>
+                <w:noProof/>
+                <w:webHidden/>
+              </w:rPr>
+              <w:fldChar w:fldCharType="begin"/>
+            </w:r>
+            <w:r>
+              <w:rPr>
+                <w:noProof/>
+                <w:webHidden/>
+              </w:rPr>
+              <w:instrText xml:space="preserve"> PAGEREF _Toc262381333 \h </w:instrText>
+            </w:r>
+            <w:r>
+              <w:rPr>
+                <w:noProof/>
+                <w:webHidden/>
+              </w:rPr>
+            </w:r>
+            <w:r>
+              <w:rPr>
+                <w:noProof/>
+                <w:webHidden/>
+              </w:rPr>
+              <w:fldChar w:fldCharType="separate"/>
+            </w:r>
+            <w:r>
+              <w:rPr>
+                <w:noProof/>
+                <w:webHidden/>
+              </w:rPr>
+              <w:t>4</w:t>
+            </w:r>
+            <w:r>
+              <w:rPr>
+                <w:noProof/>
+                <w:webHidden/>
+              </w:rPr>
+              <w:fldChar w:fldCharType="end"/>
+            </w:r>
+          </w:hyperlink>
+        </w:p>
+        <w:p>
+          <w:pPr>
+            <w:pStyle w:val="TM1"/>
+            <w:tabs>
+              <w:tab w:val="left" w:pos="660"/>
+              <w:tab w:val="right" w:leader="dot" w:pos="9062"/>
+            </w:tabs>
+            <w:rPr>
+              <w:noProof/>
+              <w:color w:val="auto"/>
+              <w:sz w:val="22"/>
+              <w:szCs w:val="22"/>
+              <w:lang w:eastAsia="ja-JP"/>
+            </w:rPr>
+          </w:pPr>
+          <w:hyperlink w:anchor="_Toc262381334" w:history="1">
+            <w:r>
+              <w:rPr>
+                <w:rStyle w:val="Lienhypertexte"/>
+                <w:rFonts w:ascii="Century Schoolbook" w:hAnsi="Century Schoolbook"/>
+                <w:noProof/>
+              </w:rPr>
+              <w:t>III.</w:t>
+            </w:r>
+            <w:r>
+              <w:rPr>
+                <w:noProof/>
+                <w:color w:val="auto"/>
+                <w:sz w:val="22"/>
+                <w:szCs w:val="22"/>
+                <w:lang w:eastAsia="ja-JP"/>
+              </w:rPr>
+              <w:tab/>
+            </w:r>
+            <w:r>
+              <w:rPr>
+                <w:rStyle w:val="Lienhypertexte"/>
+                <w:rFonts w:ascii="Century Schoolbook" w:hAnsi="Century Schoolbook"/>
                 <w:noProof/>
               </w:rPr>
               <w:t>Normes de programmation</w:t>
@@ -785,7 +853,7 @@
                 <w:noProof/>
                 <w:webHidden/>
               </w:rPr>
-              <w:instrText xml:space="preserve"> PAGEREF _Toc259982696 \h </w:instrText>
+              <w:instrText xml:space="preserve"> PAGEREF _Toc262381334 \h </w:instrText>
             </w:r>
             <w:r>
               <w:rPr>
@@ -831,10 +899,11 @@
               <w:lang w:eastAsia="ja-JP"/>
             </w:rPr>
           </w:pPr>
-          <w:hyperlink w:anchor="_Toc259982697" w:history="1">
+          <w:hyperlink w:anchor="_Toc262381335" w:history="1">
             <w:r>
               <w:rPr>
                 <w:rStyle w:val="Lienhypertexte"/>
+                <w:rFonts w:ascii="Century Schoolbook" w:hAnsi="Century Schoolbook"/>
                 <w:noProof/>
               </w:rPr>
               <w:t>1.</w:t>
@@ -852,6 +921,7 @@
             <w:r>
               <w:rPr>
                 <w:rStyle w:val="Lienhypertexte"/>
+                <w:rFonts w:ascii="Century Schoolbook" w:hAnsi="Century Schoolbook"/>
                 <w:noProof/>
               </w:rPr>
               <w:t>Forme générale du code</w:t>
@@ -875,7 +945,7 @@
                 <w:noProof/>
                 <w:webHidden/>
               </w:rPr>
-              <w:instrText xml:space="preserve"> PAGEREF _Toc259982697 \h </w:instrText>
+              <w:instrText xml:space="preserve"> PAGEREF _Toc262381335 \h </w:instrText>
             </w:r>
             <w:r>
               <w:rPr>
@@ -921,10 +991,11 @@
               <w:lang w:eastAsia="ja-JP"/>
             </w:rPr>
           </w:pPr>
-          <w:hyperlink w:anchor="_Toc259982698" w:history="1">
+          <w:hyperlink w:anchor="_Toc262381336" w:history="1">
             <w:r>
               <w:rPr>
                 <w:rStyle w:val="Lienhypertexte"/>
+                <w:rFonts w:ascii="Century Schoolbook" w:hAnsi="Century Schoolbook"/>
                 <w:noProof/>
               </w:rPr>
               <w:t>1.</w:t>
@@ -942,6 +1013,7 @@
             <w:r>
               <w:rPr>
                 <w:rStyle w:val="Lienhypertexte"/>
+                <w:rFonts w:ascii="Century Schoolbook" w:hAnsi="Century Schoolbook"/>
                 <w:noProof/>
               </w:rPr>
               <w:t>Langages</w:t>
@@ -965,7 +1037,7 @@
                 <w:noProof/>
                 <w:webHidden/>
               </w:rPr>
-              <w:instrText xml:space="preserve"> PAGEREF _Toc259982698 \h </w:instrText>
+              <w:instrText xml:space="preserve"> PAGEREF _Toc262381336 \h </w:instrText>
             </w:r>
             <w:r>
               <w:rPr>
@@ -1011,10 +1083,11 @@
               <w:lang w:eastAsia="ja-JP"/>
             </w:rPr>
           </w:pPr>
-          <w:hyperlink w:anchor="_Toc259982699" w:history="1">
+          <w:hyperlink w:anchor="_Toc262381337" w:history="1">
             <w:r>
               <w:rPr>
                 <w:rStyle w:val="Lienhypertexte"/>
+                <w:rFonts w:ascii="Century Schoolbook" w:hAnsi="Century Schoolbook"/>
                 <w:noProof/>
               </w:rPr>
               <w:t>2.</w:t>
@@ -1032,6 +1105,7 @@
             <w:r>
               <w:rPr>
                 <w:rStyle w:val="Lienhypertexte"/>
+                <w:rFonts w:ascii="Century Schoolbook" w:hAnsi="Century Schoolbook"/>
                 <w:noProof/>
               </w:rPr>
               <w:t>Organisation globale des fichiers</w:t>
@@ -1055,7 +1129,7 @@
                 <w:noProof/>
                 <w:webHidden/>
               </w:rPr>
-              <w:instrText xml:space="preserve"> PAGEREF _Toc259982699 \h </w:instrText>
+              <w:instrText xml:space="preserve"> PAGEREF _Toc262381337 \h </w:instrText>
             </w:r>
             <w:r>
               <w:rPr>
@@ -1101,10 +1175,11 @@
               <w:lang w:eastAsia="ja-JP"/>
             </w:rPr>
           </w:pPr>
-          <w:hyperlink w:anchor="_Toc259982700" w:history="1">
+          <w:hyperlink w:anchor="_Toc262381338" w:history="1">
             <w:r>
               <w:rPr>
                 <w:rStyle w:val="Lienhypertexte"/>
+                <w:rFonts w:ascii="Century Schoolbook" w:hAnsi="Century Schoolbook"/>
                 <w:noProof/>
               </w:rPr>
               <w:t>3.</w:t>
@@ -1122,6 +1197,7 @@
             <w:r>
               <w:rPr>
                 <w:rStyle w:val="Lienhypertexte"/>
+                <w:rFonts w:ascii="Century Schoolbook" w:hAnsi="Century Schoolbook"/>
                 <w:noProof/>
               </w:rPr>
               <w:t>Organisation interne des fichiers d’en-tête (.h ou .hpp)</w:t>
@@ -1145,7 +1221,7 @@
                 <w:noProof/>
                 <w:webHidden/>
               </w:rPr>
-              <w:instrText xml:space="preserve"> PAGEREF _Toc259982700 \h </w:instrText>
+              <w:instrText xml:space="preserve"> PAGEREF _Toc262381338 \h </w:instrText>
             </w:r>
             <w:r>
               <w:rPr>
@@ -1191,10 +1267,11 @@
               <w:lang w:eastAsia="ja-JP"/>
             </w:rPr>
           </w:pPr>
-          <w:hyperlink w:anchor="_Toc259982701" w:history="1">
+          <w:hyperlink w:anchor="_Toc262381339" w:history="1">
             <w:r>
               <w:rPr>
                 <w:rStyle w:val="Lienhypertexte"/>
+                <w:rFonts w:ascii="Century Schoolbook" w:hAnsi="Century Schoolbook"/>
                 <w:noProof/>
               </w:rPr>
               <w:t>4.</w:t>
@@ -1212,9 +1289,10 @@
             <w:r>
               <w:rPr>
                 <w:rStyle w:val="Lienhypertexte"/>
-                <w:noProof/>
-              </w:rPr>
-              <w:t>Organisation interne des fichiers sources  (.c ou .cpp)</w:t>
+                <w:rFonts w:ascii="Century Schoolbook" w:hAnsi="Century Schoolbook"/>
+                <w:noProof/>
+              </w:rPr>
+              <w:t>Organisation interne des fichiers sources (.c ou .cpp)</w:t>
             </w:r>
             <w:r>
               <w:rPr>
@@ -1235,7 +1313,7 @@
                 <w:noProof/>
                 <w:webHidden/>
               </w:rPr>
-              <w:instrText xml:space="preserve"> PAGEREF _Toc259982701 \h </w:instrText>
+              <w:instrText xml:space="preserve"> PAGEREF _Toc262381339 \h </w:instrText>
             </w:r>
             <w:r>
               <w:rPr>
@@ -1255,7 +1333,7 @@
                 <w:noProof/>
                 <w:webHidden/>
               </w:rPr>
-              <w:t>6</w:t>
+              <w:t>7</w:t>
             </w:r>
             <w:r>
               <w:rPr>
@@ -1281,10 +1359,11 @@
               <w:lang w:eastAsia="ja-JP"/>
             </w:rPr>
           </w:pPr>
-          <w:hyperlink w:anchor="_Toc259982702" w:history="1">
+          <w:hyperlink w:anchor="_Toc262381340" w:history="1">
             <w:r>
               <w:rPr>
                 <w:rStyle w:val="Lienhypertexte"/>
+                <w:rFonts w:ascii="Century Schoolbook" w:hAnsi="Century Schoolbook"/>
                 <w:noProof/>
               </w:rPr>
               <w:t>2.</w:t>
@@ -1302,6 +1381,7 @@
             <w:r>
               <w:rPr>
                 <w:rStyle w:val="Lienhypertexte"/>
+                <w:rFonts w:ascii="Century Schoolbook" w:hAnsi="Century Schoolbook"/>
                 <w:noProof/>
               </w:rPr>
               <w:t>Règles de nommage</w:t>
@@ -1325,7 +1405,7 @@
                 <w:noProof/>
                 <w:webHidden/>
               </w:rPr>
-              <w:instrText xml:space="preserve"> PAGEREF _Toc259982702 \h </w:instrText>
+              <w:instrText xml:space="preserve"> PAGEREF _Toc262381340 \h </w:instrText>
             </w:r>
             <w:r>
               <w:rPr>
@@ -1345,7 +1425,7 @@
                 <w:noProof/>
                 <w:webHidden/>
               </w:rPr>
-              <w:t>6</w:t>
+              <w:t>8</w:t>
             </w:r>
             <w:r>
               <w:rPr>
@@ -1357,7 +1437,15 @@
           </w:hyperlink>
         </w:p>
         <w:p>
+          <w:pPr>
+            <w:rPr>
+              <w:rFonts w:ascii="Century Schoolbook" w:hAnsi="Century Schoolbook"/>
+            </w:rPr>
+          </w:pPr>
           <w:r>
+            <w:rPr>
+              <w:rFonts w:ascii="Century Schoolbook" w:hAnsi="Century Schoolbook"/>
+            </w:rPr>
             <w:fldChar w:fldCharType="end"/>
           </w:r>
         </w:p>
@@ -1366,6 +1454,7 @@
     <w:p>
       <w:pPr>
         <w:rPr>
+          <w:rFonts w:ascii="Century Schoolbook" w:hAnsi="Century Schoolbook"/>
           <w:color w:val="auto"/>
           <w:sz w:val="22"/>
           <w:szCs w:val="22"/>
@@ -1380,18 +1469,33 @@
           <w:ilvl w:val="0"/>
           <w:numId w:val="8"/>
         </w:numPr>
-      </w:pPr>
-      <w:r>
+        <w:rPr>
+          <w:rFonts w:ascii="Century Schoolbook" w:hAnsi="Century Schoolbook"/>
+        </w:rPr>
+      </w:pPr>
+      <w:r>
+        <w:rPr>
+          <w:rFonts w:ascii="Century Schoolbook" w:hAnsi="Century Schoolbook"/>
+        </w:rPr>
         <w:br w:type="page"/>
       </w:r>
-      <w:bookmarkStart w:id="0" w:name="_Toc259982694"/>
-      <w:r>
+      <w:bookmarkStart w:id="0" w:name="_Toc262381332"/>
+      <w:r>
+        <w:rPr>
+          <w:rFonts w:ascii="Century Schoolbook" w:hAnsi="Century Schoolbook"/>
+        </w:rPr>
         <w:lastRenderedPageBreak/>
         <w:t>Références du document</w:t>
       </w:r>
       <w:bookmarkEnd w:id="0"/>
     </w:p>
-    <w:p/>
+    <w:p>
+      <w:pPr>
+        <w:rPr>
+          <w:rFonts w:ascii="Century Schoolbook" w:hAnsi="Century Schoolbook"/>
+        </w:rPr>
+      </w:pPr>
+    </w:p>
     <w:tbl>
       <w:tblPr>
         <w:tblStyle w:val="Listemoyenne2-Accent1"/>
@@ -1419,11 +1523,13 @@
             <w:pPr>
               <w:jc w:val="center"/>
               <w:rPr>
+                <w:rFonts w:ascii="Century Schoolbook" w:hAnsi="Century Schoolbook"/>
                 <w:b/>
               </w:rPr>
             </w:pPr>
             <w:r>
               <w:rPr>
+                <w:rFonts w:ascii="Century Schoolbook" w:hAnsi="Century Schoolbook"/>
                 <w:b/>
               </w:rPr>
               <w:t>DOCUMENT</w:t>
@@ -1444,7 +1550,15 @@
             </w:tcBorders>
           </w:tcPr>
           <w:p>
-            <w:r>
+            <w:pPr>
+              <w:rPr>
+                <w:rFonts w:ascii="Century Schoolbook" w:hAnsi="Century Schoolbook"/>
+              </w:rPr>
+            </w:pPr>
+            <w:r>
+              <w:rPr>
+                <w:rFonts w:ascii="Century Schoolbook" w:hAnsi="Century Schoolbook"/>
+              </w:rPr>
               <w:t>Nom du fichier</w:t>
             </w:r>
           </w:p>
@@ -1459,8 +1573,14 @@
           <w:p>
             <w:pPr>
               <w:cnfStyle w:val="000000100000"/>
+              <w:rPr>
+                <w:rFonts w:ascii="Century Schoolbook" w:hAnsi="Century Schoolbook"/>
+              </w:rPr>
             </w:pPr>
             <w:r>
+              <w:rPr>
+                <w:rFonts w:ascii="Century Schoolbook" w:hAnsi="Century Schoolbook"/>
+              </w:rPr>
               <w:t>charte.docx</w:t>
             </w:r>
           </w:p>
@@ -1473,7 +1593,15 @@
             <w:tcW w:w="2660" w:type="dxa"/>
           </w:tcPr>
           <w:p>
-            <w:r>
+            <w:pPr>
+              <w:rPr>
+                <w:rFonts w:ascii="Century Schoolbook" w:hAnsi="Century Schoolbook"/>
+              </w:rPr>
+            </w:pPr>
+            <w:r>
+              <w:rPr>
+                <w:rFonts w:ascii="Century Schoolbook" w:hAnsi="Century Schoolbook"/>
+              </w:rPr>
               <w:t>Version</w:t>
             </w:r>
           </w:p>
@@ -1485,8 +1613,14 @@
           <w:p>
             <w:pPr>
               <w:cnfStyle w:val="000000000000"/>
+              <w:rPr>
+                <w:rFonts w:ascii="Century Schoolbook" w:hAnsi="Century Schoolbook"/>
+              </w:rPr>
             </w:pPr>
             <w:r>
+              <w:rPr>
+                <w:rFonts w:ascii="Century Schoolbook" w:hAnsi="Century Schoolbook"/>
+              </w:rPr>
               <w:t>1</w:t>
             </w:r>
           </w:p>
@@ -1502,7 +1636,15 @@
             <w:tcW w:w="2660" w:type="dxa"/>
           </w:tcPr>
           <w:p>
-            <w:r>
+            <w:pPr>
+              <w:rPr>
+                <w:rFonts w:ascii="Century Schoolbook" w:hAnsi="Century Schoolbook"/>
+              </w:rPr>
+            </w:pPr>
+            <w:r>
+              <w:rPr>
+                <w:rFonts w:ascii="Century Schoolbook" w:hAnsi="Century Schoolbook"/>
+              </w:rPr>
               <w:t>Client</w:t>
             </w:r>
           </w:p>
@@ -1514,8 +1656,14 @@
           <w:p>
             <w:pPr>
               <w:cnfStyle w:val="000000100000"/>
+              <w:rPr>
+                <w:rFonts w:ascii="Century Schoolbook" w:hAnsi="Century Schoolbook"/>
+              </w:rPr>
             </w:pPr>
             <w:r>
+              <w:rPr>
+                <w:rFonts w:ascii="Century Schoolbook" w:hAnsi="Century Schoolbook"/>
+              </w:rPr>
               <w:t>Document interne</w:t>
             </w:r>
           </w:p>
@@ -1528,7 +1676,15 @@
             <w:tcW w:w="2660" w:type="dxa"/>
           </w:tcPr>
           <w:p>
-            <w:r>
+            <w:pPr>
+              <w:rPr>
+                <w:rFonts w:ascii="Century Schoolbook" w:hAnsi="Century Schoolbook"/>
+              </w:rPr>
+            </w:pPr>
+            <w:r>
+              <w:rPr>
+                <w:rFonts w:ascii="Century Schoolbook" w:hAnsi="Century Schoolbook"/>
+              </w:rPr>
               <w:t>Projet</w:t>
             </w:r>
           </w:p>
@@ -1540,8 +1696,14 @@
           <w:p>
             <w:pPr>
               <w:cnfStyle w:val="000000000000"/>
+              <w:rPr>
+                <w:rFonts w:ascii="Century Schoolbook" w:hAnsi="Century Schoolbook"/>
+              </w:rPr>
             </w:pPr>
             <w:r>
+              <w:rPr>
+                <w:rFonts w:ascii="Century Schoolbook" w:hAnsi="Century Schoolbook"/>
+              </w:rPr>
               <w:t xml:space="preserve">Réseaux sociaux : Recherche de composantes fortement connexes </w:t>
             </w:r>
           </w:p>
@@ -1557,7 +1719,15 @@
             <w:tcW w:w="2660" w:type="dxa"/>
           </w:tcPr>
           <w:p>
-            <w:r>
+            <w:pPr>
+              <w:rPr>
+                <w:rFonts w:ascii="Century Schoolbook" w:hAnsi="Century Schoolbook"/>
+              </w:rPr>
+            </w:pPr>
+            <w:r>
+              <w:rPr>
+                <w:rFonts w:ascii="Century Schoolbook" w:hAnsi="Century Schoolbook"/>
+              </w:rPr>
               <w:t>Auteurs</w:t>
             </w:r>
           </w:p>
@@ -1569,24 +1739,42 @@
           <w:p>
             <w:pPr>
               <w:cnfStyle w:val="000000100000"/>
+              <w:rPr>
+                <w:rFonts w:ascii="Century Schoolbook" w:hAnsi="Century Schoolbook"/>
+              </w:rPr>
             </w:pPr>
             <w:r>
+              <w:rPr>
+                <w:rFonts w:ascii="Century Schoolbook" w:hAnsi="Century Schoolbook"/>
+              </w:rPr>
               <w:t xml:space="preserve">DREYER Quentin, </w:t>
             </w:r>
           </w:p>
           <w:p>
             <w:pPr>
               <w:cnfStyle w:val="000000100000"/>
+              <w:rPr>
+                <w:rFonts w:ascii="Century Schoolbook" w:hAnsi="Century Schoolbook"/>
+              </w:rPr>
             </w:pPr>
             <w:r>
+              <w:rPr>
+                <w:rFonts w:ascii="Century Schoolbook" w:hAnsi="Century Schoolbook"/>
+              </w:rPr>
               <w:t xml:space="preserve">JAMBET Pierre, </w:t>
             </w:r>
           </w:p>
           <w:p>
             <w:pPr>
               <w:cnfStyle w:val="000000100000"/>
+              <w:rPr>
+                <w:rFonts w:ascii="Century Schoolbook" w:hAnsi="Century Schoolbook"/>
+              </w:rPr>
             </w:pPr>
             <w:r>
+              <w:rPr>
+                <w:rFonts w:ascii="Century Schoolbook" w:hAnsi="Century Schoolbook"/>
+              </w:rPr>
               <w:t>NGUYEN Michael</w:t>
             </w:r>
           </w:p>
@@ -1599,7 +1787,15 @@
             <w:tcW w:w="2660" w:type="dxa"/>
           </w:tcPr>
           <w:p>
-            <w:r>
+            <w:pPr>
+              <w:rPr>
+                <w:rFonts w:ascii="Century Schoolbook" w:hAnsi="Century Schoolbook"/>
+              </w:rPr>
+            </w:pPr>
+            <w:r>
+              <w:rPr>
+                <w:rFonts w:ascii="Century Schoolbook" w:hAnsi="Century Schoolbook"/>
+              </w:rPr>
               <w:t>Date de création</w:t>
             </w:r>
           </w:p>
@@ -1611,8 +1807,14 @@
           <w:p>
             <w:pPr>
               <w:cnfStyle w:val="000000000000"/>
+              <w:rPr>
+                <w:rFonts w:ascii="Century Schoolbook" w:hAnsi="Century Schoolbook"/>
+              </w:rPr>
             </w:pPr>
             <w:r>
+              <w:rPr>
+                <w:rFonts w:ascii="Century Schoolbook" w:hAnsi="Century Schoolbook"/>
+              </w:rPr>
               <w:t>25/04/2010</w:t>
             </w:r>
           </w:p>
@@ -1628,7 +1830,15 @@
             <w:tcW w:w="2660" w:type="dxa"/>
           </w:tcPr>
           <w:p>
-            <w:r>
+            <w:pPr>
+              <w:rPr>
+                <w:rFonts w:ascii="Century Schoolbook" w:hAnsi="Century Schoolbook"/>
+              </w:rPr>
+            </w:pPr>
+            <w:r>
+              <w:rPr>
+                <w:rFonts w:ascii="Century Schoolbook" w:hAnsi="Century Schoolbook"/>
+              </w:rPr>
               <w:t>Nombre de page</w:t>
             </w:r>
           </w:p>
@@ -1640,13 +1850,28 @@
           <w:p>
             <w:pPr>
               <w:cnfStyle w:val="000000100000"/>
+              <w:rPr>
+                <w:rFonts w:ascii="Century Schoolbook" w:hAnsi="Century Schoolbook"/>
+              </w:rPr>
             </w:pPr>
           </w:p>
         </w:tc>
       </w:tr>
     </w:tbl>
-    <w:p/>
-    <w:p/>
+    <w:p>
+      <w:pPr>
+        <w:rPr>
+          <w:rFonts w:ascii="Century Schoolbook" w:hAnsi="Century Schoolbook"/>
+        </w:rPr>
+      </w:pPr>
+    </w:p>
+    <w:p>
+      <w:pPr>
+        <w:rPr>
+          <w:rFonts w:ascii="Century Schoolbook" w:hAnsi="Century Schoolbook"/>
+        </w:rPr>
+      </w:pPr>
+    </w:p>
     <w:tbl>
       <w:tblPr>
         <w:tblStyle w:val="Grilleclaire-Accent11"/>
@@ -1677,8 +1902,14 @@
           <w:p>
             <w:pPr>
               <w:jc w:val="center"/>
+              <w:rPr>
+                <w:rFonts w:ascii="Century Schoolbook" w:hAnsi="Century Schoolbook"/>
+              </w:rPr>
             </w:pPr>
             <w:r>
+              <w:rPr>
+                <w:rFonts w:ascii="Century Schoolbook" w:hAnsi="Century Schoolbook"/>
+              </w:rPr>
               <w:t>GESTION DES VERSIONS</w:t>
             </w:r>
           </w:p>
@@ -1697,7 +1928,15 @@
             </w:tcBorders>
           </w:tcPr>
           <w:p>
-            <w:r>
+            <w:pPr>
+              <w:rPr>
+                <w:rFonts w:ascii="Century Schoolbook" w:hAnsi="Century Schoolbook"/>
+              </w:rPr>
+            </w:pPr>
+            <w:r>
+              <w:rPr>
+                <w:rFonts w:ascii="Century Schoolbook" w:hAnsi="Century Schoolbook"/>
+              </w:rPr>
               <w:t>Version</w:t>
             </w:r>
           </w:p>
@@ -1713,11 +1952,13 @@
             <w:pPr>
               <w:cnfStyle w:val="000000100000"/>
               <w:rPr>
+                <w:rFonts w:ascii="Century Schoolbook" w:hAnsi="Century Schoolbook"/>
                 <w:b/>
               </w:rPr>
             </w:pPr>
             <w:r>
               <w:rPr>
+                <w:rFonts w:ascii="Century Schoolbook" w:hAnsi="Century Schoolbook"/>
                 <w:b/>
               </w:rPr>
               <w:t>Date de Création</w:t>
@@ -1735,11 +1976,13 @@
             <w:pPr>
               <w:cnfStyle w:val="000000100000"/>
               <w:rPr>
+                <w:rFonts w:ascii="Century Schoolbook" w:hAnsi="Century Schoolbook"/>
                 <w:b/>
               </w:rPr>
             </w:pPr>
             <w:r>
               <w:rPr>
+                <w:rFonts w:ascii="Century Schoolbook" w:hAnsi="Century Schoolbook"/>
                 <w:b/>
               </w:rPr>
               <w:t>Auteurs</w:t>
@@ -1759,11 +2002,13 @@
           <w:p>
             <w:pPr>
               <w:rPr>
+                <w:rFonts w:ascii="Century Schoolbook" w:hAnsi="Century Schoolbook"/>
                 <w:b w:val="0"/>
               </w:rPr>
             </w:pPr>
             <w:r>
               <w:rPr>
+                <w:rFonts w:ascii="Century Schoolbook" w:hAnsi="Century Schoolbook"/>
                 <w:b w:val="0"/>
               </w:rPr>
               <w:t>1</w:t>
@@ -1777,8 +2022,14 @@
           <w:p>
             <w:pPr>
               <w:cnfStyle w:val="000000010000"/>
+              <w:rPr>
+                <w:rFonts w:ascii="Century Schoolbook" w:hAnsi="Century Schoolbook"/>
+              </w:rPr>
             </w:pPr>
             <w:r>
+              <w:rPr>
+                <w:rFonts w:ascii="Century Schoolbook" w:hAnsi="Century Schoolbook"/>
+              </w:rPr>
               <w:t>25/04/2010</w:t>
             </w:r>
           </w:p>
@@ -1790,8 +2041,14 @@
           <w:p>
             <w:pPr>
               <w:cnfStyle w:val="000000010000"/>
+              <w:rPr>
+                <w:rFonts w:ascii="Century Schoolbook" w:hAnsi="Century Schoolbook"/>
+              </w:rPr>
             </w:pPr>
             <w:r>
+              <w:rPr>
+                <w:rFonts w:ascii="Century Schoolbook" w:hAnsi="Century Schoolbook"/>
+              </w:rPr>
               <w:t>NGUYEN Michael</w:t>
             </w:r>
           </w:p>
@@ -1809,9 +2066,17 @@
           <w:p>
             <w:pPr>
               <w:rPr>
+                <w:rFonts w:ascii="Century Schoolbook" w:hAnsi="Century Schoolbook"/>
                 <w:b w:val="0"/>
               </w:rPr>
             </w:pPr>
+            <w:r>
+              <w:rPr>
+                <w:rFonts w:ascii="Century Schoolbook" w:hAnsi="Century Schoolbook"/>
+                <w:b w:val="0"/>
+              </w:rPr>
+              <w:t>2</w:t>
+            </w:r>
           </w:p>
         </w:tc>
         <w:tc>
@@ -1821,7 +2086,16 @@
           <w:p>
             <w:pPr>
               <w:cnfStyle w:val="000000100000"/>
+              <w:rPr>
+                <w:rFonts w:ascii="Century Schoolbook" w:hAnsi="Century Schoolbook"/>
+              </w:rPr>
             </w:pPr>
+            <w:r>
+              <w:rPr>
+                <w:rFonts w:ascii="Century Schoolbook" w:hAnsi="Century Schoolbook"/>
+              </w:rPr>
+              <w:t>23/05/2010</w:t>
+            </w:r>
           </w:p>
         </w:tc>
         <w:tc>
@@ -1831,7 +2105,16 @@
           <w:p>
             <w:pPr>
               <w:cnfStyle w:val="000000100000"/>
+              <w:rPr>
+                <w:rFonts w:ascii="Century Schoolbook" w:hAnsi="Century Schoolbook"/>
+              </w:rPr>
             </w:pPr>
+            <w:r>
+              <w:rPr>
+                <w:rFonts w:ascii="Century Schoolbook" w:hAnsi="Century Schoolbook"/>
+              </w:rPr>
+              <w:t>NGUYEN Michael</w:t>
+            </w:r>
           </w:p>
         </w:tc>
       </w:tr>
@@ -1847,6 +2130,7 @@
           <w:p>
             <w:pPr>
               <w:rPr>
+                <w:rFonts w:ascii="Century Schoolbook" w:hAnsi="Century Schoolbook"/>
                 <w:b w:val="0"/>
               </w:rPr>
             </w:pPr>
@@ -1859,6 +2143,9 @@
           <w:p>
             <w:pPr>
               <w:cnfStyle w:val="000000010000"/>
+              <w:rPr>
+                <w:rFonts w:ascii="Century Schoolbook" w:hAnsi="Century Schoolbook"/>
+              </w:rPr>
             </w:pPr>
           </w:p>
         </w:tc>
@@ -1869,14 +2156,31 @@
           <w:p>
             <w:pPr>
               <w:cnfStyle w:val="000000010000"/>
+              <w:rPr>
+                <w:rFonts w:ascii="Century Schoolbook" w:hAnsi="Century Schoolbook"/>
+              </w:rPr>
             </w:pPr>
           </w:p>
         </w:tc>
       </w:tr>
     </w:tbl>
-    <w:p/>
     <w:p>
-      <w:r>
+      <w:pPr>
+        <w:rPr>
+          <w:rFonts w:ascii="Century Schoolbook" w:hAnsi="Century Schoolbook"/>
+        </w:rPr>
+      </w:pPr>
+    </w:p>
+    <w:p>
+      <w:pPr>
+        <w:rPr>
+          <w:rFonts w:ascii="Century Schoolbook" w:hAnsi="Century Schoolbook"/>
+        </w:rPr>
+      </w:pPr>
+      <w:r>
+        <w:rPr>
+          <w:rFonts w:ascii="Century Schoolbook" w:hAnsi="Century Schoolbook"/>
+        </w:rPr>
         <w:br w:type="page"/>
       </w:r>
     </w:p>
@@ -1887,24 +2191,51 @@
           <w:ilvl w:val="0"/>
           <w:numId w:val="8"/>
         </w:numPr>
-      </w:pPr>
-      <w:bookmarkStart w:id="1" w:name="_Toc259982695"/>
-      <w:r>
+        <w:rPr>
+          <w:rFonts w:ascii="Century Schoolbook" w:hAnsi="Century Schoolbook"/>
+        </w:rPr>
+      </w:pPr>
+      <w:bookmarkStart w:id="1" w:name="_Toc262381333"/>
+      <w:r>
+        <w:rPr>
+          <w:rFonts w:ascii="Century Schoolbook" w:hAnsi="Century Schoolbook"/>
+        </w:rPr>
         <w:lastRenderedPageBreak/>
         <w:t>Objectifs du document</w:t>
       </w:r>
       <w:bookmarkEnd w:id="1"/>
     </w:p>
-    <w:p/>
+    <w:p>
+      <w:pPr>
+        <w:rPr>
+          <w:rFonts w:ascii="Century Schoolbook" w:hAnsi="Century Schoolbook"/>
+        </w:rPr>
+      </w:pPr>
+    </w:p>
     <w:p>
       <w:pPr>
         <w:ind w:firstLine="360"/>
         <w:jc w:val="both"/>
-      </w:pPr>
-      <w:r>
+        <w:rPr>
+          <w:rFonts w:ascii="Century Schoolbook" w:hAnsi="Century Schoolbook"/>
+          <w:sz w:val="24"/>
+          <w:szCs w:val="24"/>
+        </w:rPr>
+      </w:pPr>
+      <w:r>
+        <w:rPr>
+          <w:rFonts w:ascii="Century Schoolbook" w:hAnsi="Century Schoolbook"/>
+          <w:sz w:val="24"/>
+          <w:szCs w:val="24"/>
+        </w:rPr>
         <w:t xml:space="preserve">Ce document décrit les normes adoptées par notre groupe. </w:t>
       </w:r>
       <w:r>
+        <w:rPr>
+          <w:rFonts w:ascii="Century Schoolbook" w:hAnsi="Century Schoolbook"/>
+          <w:sz w:val="24"/>
+          <w:szCs w:val="24"/>
+        </w:rPr>
         <w:t>N’importe qui voulant lire nos codes pourra se référer à ce document pour en comprendre la structure.</w:t>
       </w:r>
     </w:p>
@@ -1912,31 +2243,71 @@
       <w:pPr>
         <w:ind w:firstLine="360"/>
         <w:jc w:val="both"/>
-      </w:pPr>
-      <w:r>
+        <w:rPr>
+          <w:rFonts w:ascii="Century Schoolbook" w:hAnsi="Century Schoolbook"/>
+          <w:sz w:val="24"/>
+          <w:szCs w:val="24"/>
+        </w:rPr>
+      </w:pPr>
+      <w:r>
+        <w:rPr>
+          <w:rFonts w:ascii="Century Schoolbook" w:hAnsi="Century Schoolbook"/>
+          <w:sz w:val="24"/>
+          <w:szCs w:val="24"/>
+        </w:rPr>
         <w:t>Chaque membre de notre groupe se conforme donc aux règles votées unanimement présentes dans ce document.</w:t>
       </w:r>
     </w:p>
     <w:p>
       <w:pPr>
         <w:jc w:val="both"/>
+        <w:rPr>
+          <w:rFonts w:ascii="Century Schoolbook" w:hAnsi="Century Schoolbook"/>
+          <w:sz w:val="24"/>
+          <w:szCs w:val="24"/>
+        </w:rPr>
       </w:pPr>
     </w:p>
     <w:p>
       <w:pPr>
         <w:ind w:left="360"/>
         <w:jc w:val="both"/>
-      </w:pPr>
-      <w:r>
+        <w:rPr>
+          <w:rFonts w:ascii="Century Schoolbook" w:hAnsi="Century Schoolbook"/>
+          <w:sz w:val="24"/>
+          <w:szCs w:val="24"/>
+        </w:rPr>
+      </w:pPr>
+      <w:r>
+        <w:rPr>
+          <w:rFonts w:ascii="Century Schoolbook" w:hAnsi="Century Schoolbook"/>
+          <w:sz w:val="24"/>
+          <w:szCs w:val="24"/>
+        </w:rPr>
         <w:t>Les informations qui suivent</w:t>
       </w:r>
       <w:r>
+        <w:rPr>
+          <w:rFonts w:ascii="Century Schoolbook" w:hAnsi="Century Schoolbook"/>
+          <w:sz w:val="24"/>
+          <w:szCs w:val="24"/>
+        </w:rPr>
         <w:t xml:space="preserve"> permet</w:t>
       </w:r>
       <w:r>
+        <w:rPr>
+          <w:rFonts w:ascii="Century Schoolbook" w:hAnsi="Century Schoolbook"/>
+          <w:sz w:val="24"/>
+          <w:szCs w:val="24"/>
+        </w:rPr>
         <w:t>tent donc</w:t>
       </w:r>
       <w:r>
+        <w:rPr>
+          <w:rFonts w:ascii="Century Schoolbook" w:hAnsi="Century Schoolbook"/>
+          <w:sz w:val="24"/>
+          <w:szCs w:val="24"/>
+        </w:rPr>
         <w:t> :</w:t>
       </w:r>
     </w:p>
@@ -1948,8 +2319,18 @@
           <w:numId w:val="9"/>
         </w:numPr>
         <w:jc w:val="both"/>
-      </w:pPr>
-      <w:r>
+        <w:rPr>
+          <w:rFonts w:ascii="Century Schoolbook" w:hAnsi="Century Schoolbook"/>
+          <w:sz w:val="24"/>
+          <w:szCs w:val="24"/>
+        </w:rPr>
+      </w:pPr>
+      <w:r>
+        <w:rPr>
+          <w:rFonts w:ascii="Century Schoolbook" w:hAnsi="Century Schoolbook"/>
+          <w:sz w:val="24"/>
+          <w:szCs w:val="24"/>
+        </w:rPr>
         <w:t>L’homogénéité du code,</w:t>
       </w:r>
     </w:p>
@@ -1961,14 +2342,34 @@
           <w:numId w:val="9"/>
         </w:numPr>
         <w:jc w:val="both"/>
-      </w:pPr>
-      <w:r>
+        <w:rPr>
+          <w:rFonts w:ascii="Century Schoolbook" w:hAnsi="Century Schoolbook"/>
+          <w:sz w:val="24"/>
+          <w:szCs w:val="24"/>
+        </w:rPr>
+      </w:pPr>
+      <w:r>
+        <w:rPr>
+          <w:rFonts w:ascii="Century Schoolbook" w:hAnsi="Century Schoolbook"/>
+          <w:sz w:val="24"/>
+          <w:szCs w:val="24"/>
+        </w:rPr>
         <w:t xml:space="preserve">La lisibilité et facilité de </w:t>
       </w:r>
       <w:r>
+        <w:rPr>
+          <w:rFonts w:ascii="Century Schoolbook" w:hAnsi="Century Schoolbook"/>
+          <w:sz w:val="24"/>
+          <w:szCs w:val="24"/>
+        </w:rPr>
         <w:t>re</w:t>
       </w:r>
       <w:r>
+        <w:rPr>
+          <w:rFonts w:ascii="Century Schoolbook" w:hAnsi="Century Schoolbook"/>
+          <w:sz w:val="24"/>
+          <w:szCs w:val="24"/>
+        </w:rPr>
         <w:t>lecture du code</w:t>
       </w:r>
     </w:p>
@@ -1980,14 +2381,38 @@
           <w:numId w:val="9"/>
         </w:numPr>
         <w:jc w:val="both"/>
-      </w:pPr>
-      <w:r>
+        <w:rPr>
+          <w:rFonts w:ascii="Century Schoolbook" w:hAnsi="Century Schoolbook"/>
+          <w:sz w:val="24"/>
+          <w:szCs w:val="24"/>
+        </w:rPr>
+      </w:pPr>
+      <w:r>
+        <w:rPr>
+          <w:rFonts w:ascii="Century Schoolbook" w:hAnsi="Century Schoolbook"/>
+          <w:sz w:val="24"/>
+          <w:szCs w:val="24"/>
+        </w:rPr>
         <w:t>La compréhension mutuelle de nos travaux</w:t>
       </w:r>
     </w:p>
-    <w:p/>
     <w:p>
-      <w:r>
+      <w:pPr>
+        <w:rPr>
+          <w:rFonts w:ascii="Century Schoolbook" w:hAnsi="Century Schoolbook"/>
+        </w:rPr>
+      </w:pPr>
+    </w:p>
+    <w:p>
+      <w:pPr>
+        <w:rPr>
+          <w:rFonts w:ascii="Century Schoolbook" w:hAnsi="Century Schoolbook"/>
+        </w:rPr>
+      </w:pPr>
+      <w:r>
+        <w:rPr>
+          <w:rFonts w:ascii="Century Schoolbook" w:hAnsi="Century Schoolbook"/>
+        </w:rPr>
         <w:br w:type="page"/>
       </w:r>
     </w:p>
@@ -1998,15 +2423,27 @@
           <w:ilvl w:val="0"/>
           <w:numId w:val="8"/>
         </w:numPr>
-      </w:pPr>
-      <w:bookmarkStart w:id="2" w:name="_Toc259982696"/>
-      <w:r>
+        <w:rPr>
+          <w:rFonts w:ascii="Century Schoolbook" w:hAnsi="Century Schoolbook"/>
+        </w:rPr>
+      </w:pPr>
+      <w:bookmarkStart w:id="2" w:name="_Toc262381334"/>
+      <w:r>
+        <w:rPr>
+          <w:rFonts w:ascii="Century Schoolbook" w:hAnsi="Century Schoolbook"/>
+        </w:rPr>
         <w:lastRenderedPageBreak/>
         <w:t>Normes de programmation</w:t>
       </w:r>
       <w:bookmarkEnd w:id="2"/>
     </w:p>
-    <w:p/>
+    <w:p>
+      <w:pPr>
+        <w:rPr>
+          <w:rFonts w:ascii="Century Schoolbook" w:hAnsi="Century Schoolbook"/>
+        </w:rPr>
+      </w:pPr>
+    </w:p>
     <w:p>
       <w:pPr>
         <w:pStyle w:val="Titre2"/>
@@ -2014,17 +2451,32 @@
           <w:ilvl w:val="0"/>
           <w:numId w:val="10"/>
         </w:numPr>
-      </w:pPr>
-      <w:bookmarkStart w:id="3" w:name="_Toc259982697"/>
-      <w:r>
+        <w:rPr>
+          <w:rFonts w:ascii="Century Schoolbook" w:hAnsi="Century Schoolbook"/>
+        </w:rPr>
+      </w:pPr>
+      <w:bookmarkStart w:id="3" w:name="_Toc262381335"/>
+      <w:r>
+        <w:rPr>
+          <w:rFonts w:ascii="Century Schoolbook" w:hAnsi="Century Schoolbook"/>
+        </w:rPr>
         <w:t>Forme générale</w:t>
       </w:r>
       <w:r>
+        <w:rPr>
+          <w:rFonts w:ascii="Century Schoolbook" w:hAnsi="Century Schoolbook"/>
+        </w:rPr>
         <w:t xml:space="preserve"> du code</w:t>
       </w:r>
       <w:bookmarkEnd w:id="3"/>
     </w:p>
-    <w:p/>
+    <w:p>
+      <w:pPr>
+        <w:rPr>
+          <w:rFonts w:ascii="Century Schoolbook" w:hAnsi="Century Schoolbook"/>
+        </w:rPr>
+      </w:pPr>
+    </w:p>
     <w:p>
       <w:pPr>
         <w:pStyle w:val="Titre3"/>
@@ -2032,40 +2484,93 @@
           <w:ilvl w:val="0"/>
           <w:numId w:val="13"/>
         </w:numPr>
-      </w:pPr>
-      <w:bookmarkStart w:id="4" w:name="_Toc259982698"/>
-      <w:r>
+        <w:rPr>
+          <w:rFonts w:ascii="Century Schoolbook" w:hAnsi="Century Schoolbook"/>
+        </w:rPr>
+      </w:pPr>
+      <w:bookmarkStart w:id="4" w:name="_Toc262381336"/>
+      <w:r>
+        <w:rPr>
+          <w:rFonts w:ascii="Century Schoolbook" w:hAnsi="Century Schoolbook"/>
+        </w:rPr>
         <w:t>Langages</w:t>
       </w:r>
       <w:bookmarkEnd w:id="4"/>
     </w:p>
-    <w:p/>
     <w:p>
       <w:pPr>
-        <w:ind w:firstLine="708"/>
-      </w:pPr>
-      <w:r>
-        <w:t>Pour des raisons de problèmes avec les accentuations, le code (nom des structures, des fonctions et des variables) sera écrit en anglais.</w:t>
-      </w:r>
+        <w:rPr>
+          <w:rFonts w:ascii="Century Schoolbook" w:hAnsi="Century Schoolbook"/>
+        </w:rPr>
+      </w:pPr>
     </w:p>
     <w:p>
       <w:pPr>
         <w:ind w:firstLine="708"/>
-      </w:pPr>
-      <w:r>
+        <w:rPr>
+          <w:rFonts w:ascii="Century Schoolbook" w:hAnsi="Century Schoolbook"/>
+          <w:sz w:val="24"/>
+          <w:szCs w:val="24"/>
+        </w:rPr>
+      </w:pPr>
+      <w:r>
+        <w:rPr>
+          <w:rFonts w:ascii="Century Schoolbook" w:hAnsi="Century Schoolbook"/>
+          <w:sz w:val="24"/>
+          <w:szCs w:val="24"/>
+        </w:rPr>
+        <w:t>Pour des raisons de problèmes avec les accentuations, le code (nom des structures, des fonctions et des variables) sera écrit en anglais.</w:t>
+      </w:r>
+    </w:p>
+    <w:p>
+      <w:pPr>
+        <w:ind w:firstLine="708"/>
+        <w:rPr>
+          <w:rFonts w:ascii="Century Schoolbook" w:hAnsi="Century Schoolbook"/>
+          <w:sz w:val="24"/>
+          <w:szCs w:val="24"/>
+        </w:rPr>
+      </w:pPr>
+      <w:r>
+        <w:rPr>
+          <w:rFonts w:ascii="Century Schoolbook" w:hAnsi="Century Schoolbook"/>
+          <w:sz w:val="24"/>
+          <w:szCs w:val="24"/>
+        </w:rPr>
         <w:t>Cependant, pour les personnes désirant simplement avoir une vue globale des algorithmes, nous avons décidé de rédiger tout ce qui est commentaire en français.</w:t>
       </w:r>
       <w:r>
+        <w:rPr>
+          <w:rFonts w:ascii="Century Schoolbook" w:hAnsi="Century Schoolbook"/>
+          <w:sz w:val="24"/>
+          <w:szCs w:val="24"/>
+        </w:rPr>
         <w:t xml:space="preserve"> Les caractères spéciaux comme les cédilles ou les accents ne seront </w:t>
       </w:r>
       <w:r>
+        <w:rPr>
+          <w:rFonts w:ascii="Century Schoolbook" w:hAnsi="Century Schoolbook"/>
+          <w:sz w:val="24"/>
+          <w:szCs w:val="24"/>
+        </w:rPr>
         <w:t>pas pris en compte dans la rédaction.</w:t>
       </w:r>
       <w:r>
+        <w:rPr>
+          <w:rFonts w:ascii="Century Schoolbook" w:hAnsi="Century Schoolbook"/>
+          <w:sz w:val="24"/>
+          <w:szCs w:val="24"/>
+        </w:rPr>
         <w:t xml:space="preserve"> </w:t>
       </w:r>
     </w:p>
-    <w:p/>
+    <w:p>
+      <w:pPr>
+        <w:rPr>
+          <w:rFonts w:ascii="Century Schoolbook" w:hAnsi="Century Schoolbook"/>
+        </w:rPr>
+      </w:pPr>
+    </w:p>
     <w:p>
       <w:pPr>
         <w:pStyle w:val="Titre3"/>
@@ -2073,16 +2578,40 @@
           <w:ilvl w:val="0"/>
           <w:numId w:val="13"/>
         </w:numPr>
-      </w:pPr>
-      <w:bookmarkStart w:id="5" w:name="_Toc259982699"/>
-      <w:r>
+        <w:rPr>
+          <w:rFonts w:ascii="Century Schoolbook" w:hAnsi="Century Schoolbook"/>
+        </w:rPr>
+      </w:pPr>
+      <w:bookmarkStart w:id="5" w:name="_Toc262381337"/>
+      <w:r>
+        <w:rPr>
+          <w:rFonts w:ascii="Century Schoolbook" w:hAnsi="Century Schoolbook"/>
+        </w:rPr>
         <w:t>Organisation globale des fichiers</w:t>
       </w:r>
       <w:bookmarkEnd w:id="5"/>
     </w:p>
-    <w:p/>
     <w:p>
-      <w:r>
+      <w:pPr>
+        <w:rPr>
+          <w:rFonts w:ascii="Century Schoolbook" w:hAnsi="Century Schoolbook"/>
+        </w:rPr>
+      </w:pPr>
+    </w:p>
+    <w:p>
+      <w:pPr>
+        <w:rPr>
+          <w:rFonts w:ascii="Century Schoolbook" w:hAnsi="Century Schoolbook"/>
+          <w:sz w:val="24"/>
+          <w:szCs w:val="24"/>
+        </w:rPr>
+      </w:pPr>
+      <w:r>
+        <w:rPr>
+          <w:rFonts w:ascii="Century Schoolbook" w:hAnsi="Century Schoolbook"/>
+          <w:sz w:val="24"/>
+          <w:szCs w:val="24"/>
+        </w:rPr>
         <w:t>Les fichiers seront séparés dans des dossiers bien définis :</w:t>
       </w:r>
     </w:p>
@@ -2093,8 +2622,18 @@
           <w:ilvl w:val="0"/>
           <w:numId w:val="9"/>
         </w:numPr>
-      </w:pPr>
-      <w:r>
+        <w:rPr>
+          <w:rFonts w:ascii="Century Schoolbook" w:hAnsi="Century Schoolbook"/>
+          <w:sz w:val="24"/>
+          <w:szCs w:val="24"/>
+        </w:rPr>
+      </w:pPr>
+      <w:r>
+        <w:rPr>
+          <w:rFonts w:ascii="Century Schoolbook" w:hAnsi="Century Schoolbook"/>
+          <w:sz w:val="24"/>
+          <w:szCs w:val="24"/>
+        </w:rPr>
         <w:t>Les fichiers de code source (/src) qui contiendra :</w:t>
       </w:r>
     </w:p>
@@ -2105,9 +2644,35 @@
           <w:ilvl w:val="1"/>
           <w:numId w:val="9"/>
         </w:numPr>
-      </w:pPr>
-      <w:r>
-        <w:t>Un dossier de header (/h) contenant tous les fichiers d’en-tête. Ces fichiers devront avoir obligatoirement l’extension .h ou .hpp.</w:t>
+        <w:rPr>
+          <w:rFonts w:ascii="Century Schoolbook" w:hAnsi="Century Schoolbook"/>
+          <w:sz w:val="24"/>
+          <w:szCs w:val="24"/>
+        </w:rPr>
+      </w:pPr>
+      <w:r>
+        <w:rPr>
+          <w:rFonts w:ascii="Century Schoolbook" w:hAnsi="Century Schoolbook"/>
+          <w:sz w:val="24"/>
+          <w:szCs w:val="24"/>
+        </w:rPr>
+        <w:t>Un dossier de header (/h</w:t>
+      </w:r>
+      <w:r>
+        <w:rPr>
+          <w:rFonts w:ascii="Century Schoolbook" w:hAnsi="Century Schoolbook"/>
+          <w:sz w:val="24"/>
+          <w:szCs w:val="24"/>
+        </w:rPr>
+        <w:t>eaders</w:t>
+      </w:r>
+      <w:r>
+        <w:rPr>
+          <w:rFonts w:ascii="Century Schoolbook" w:hAnsi="Century Schoolbook"/>
+          <w:sz w:val="24"/>
+          <w:szCs w:val="24"/>
+        </w:rPr>
+        <w:t>) contenant tous les fichiers d’en-tête. Ces fichiers devront avoir obligatoirement l’extension .h ou .hpp.</w:t>
       </w:r>
     </w:p>
     <w:p>
@@ -2117,26 +2682,82 @@
           <w:ilvl w:val="1"/>
           <w:numId w:val="9"/>
         </w:numPr>
-      </w:pPr>
-      <w:r>
-        <w:t>Un dossier de code source (/cpp)</w:t>
-      </w:r>
-      <w:r>
+        <w:rPr>
+          <w:rFonts w:ascii="Century Schoolbook" w:hAnsi="Century Schoolbook"/>
+          <w:sz w:val="24"/>
+          <w:szCs w:val="24"/>
+        </w:rPr>
+      </w:pPr>
+      <w:r>
+        <w:rPr>
+          <w:rFonts w:ascii="Century Schoolbook" w:hAnsi="Century Schoolbook"/>
+          <w:sz w:val="24"/>
+          <w:szCs w:val="24"/>
+        </w:rPr>
+        <w:t>Un dossier de code source (/</w:t>
+      </w:r>
+      <w:r>
+        <w:rPr>
+          <w:rFonts w:ascii="Century Schoolbook" w:hAnsi="Century Schoolbook"/>
+          <w:sz w:val="24"/>
+          <w:szCs w:val="24"/>
+        </w:rPr>
+        <w:t>source</w:t>
+      </w:r>
+      <w:r>
+        <w:rPr>
+          <w:rFonts w:ascii="Century Schoolbook" w:hAnsi="Century Schoolbook"/>
+          <w:sz w:val="24"/>
+          <w:szCs w:val="24"/>
+        </w:rPr>
+        <w:t>)</w:t>
+      </w:r>
+      <w:r>
+        <w:rPr>
+          <w:rFonts w:ascii="Century Schoolbook" w:hAnsi="Century Schoolbook"/>
+          <w:sz w:val="24"/>
+          <w:szCs w:val="24"/>
+        </w:rPr>
         <w:t xml:space="preserve"> </w:t>
       </w:r>
       <w:r>
+        <w:rPr>
+          <w:rFonts w:ascii="Century Schoolbook" w:hAnsi="Century Schoolbook"/>
+          <w:sz w:val="24"/>
+          <w:szCs w:val="24"/>
+        </w:rPr>
         <w:t>contenant tous les fichiers sources correspondant à leurs en-têtes respectives.</w:t>
       </w:r>
       <w:r>
+        <w:rPr>
+          <w:rFonts w:ascii="Century Schoolbook" w:hAnsi="Century Schoolbook"/>
+          <w:sz w:val="24"/>
+          <w:szCs w:val="24"/>
+        </w:rPr>
         <w:t xml:space="preserve"> Ces fichiers auront l’extension .c </w:t>
       </w:r>
       <w:r>
+        <w:rPr>
+          <w:rFonts w:ascii="Century Schoolbook" w:hAnsi="Century Schoolbook"/>
+          <w:sz w:val="24"/>
+          <w:szCs w:val="24"/>
+        </w:rPr>
         <w:t xml:space="preserve">(pour le langage C) </w:t>
       </w:r>
       <w:r>
+        <w:rPr>
+          <w:rFonts w:ascii="Century Schoolbook" w:hAnsi="Century Schoolbook"/>
+          <w:sz w:val="24"/>
+          <w:szCs w:val="24"/>
+        </w:rPr>
         <w:t>ou .cpp</w:t>
       </w:r>
       <w:r>
+        <w:rPr>
+          <w:rFonts w:ascii="Century Schoolbook" w:hAnsi="Century Schoolbook"/>
+          <w:sz w:val="24"/>
+          <w:szCs w:val="24"/>
+        </w:rPr>
         <w:t xml:space="preserve"> (pour le langage C++).</w:t>
       </w:r>
     </w:p>
@@ -2147,17 +2768,35 @@
           <w:ilvl w:val="1"/>
           <w:numId w:val="9"/>
         </w:numPr>
-      </w:pPr>
-      <w:r>
+        <w:rPr>
+          <w:rFonts w:ascii="Century Schoolbook" w:hAnsi="Century Schoolbook"/>
+          <w:sz w:val="24"/>
+          <w:szCs w:val="24"/>
+        </w:rPr>
+      </w:pPr>
+      <w:r>
+        <w:rPr>
+          <w:rFonts w:ascii="Century Schoolbook" w:hAnsi="Century Schoolbook"/>
+          <w:sz w:val="24"/>
+          <w:szCs w:val="24"/>
+        </w:rPr>
         <w:t xml:space="preserve">Un fichier nommé </w:t>
       </w:r>
       <w:r>
         <w:rPr>
+          <w:rFonts w:ascii="Century Schoolbook" w:hAnsi="Century Schoolbook"/>
           <w:i/>
+          <w:sz w:val="24"/>
+          <w:szCs w:val="24"/>
         </w:rPr>
         <w:t>makefile</w:t>
       </w:r>
       <w:r>
+        <w:rPr>
+          <w:rFonts w:ascii="Century Schoolbook" w:hAnsi="Century Schoolbook"/>
+          <w:sz w:val="24"/>
+          <w:szCs w:val="24"/>
+        </w:rPr>
         <w:t xml:space="preserve"> (aucune extension)</w:t>
       </w:r>
     </w:p>
@@ -2168,12 +2807,28 @@
           <w:ilvl w:val="0"/>
           <w:numId w:val="9"/>
         </w:numPr>
-      </w:pPr>
-      <w:r>
+        <w:rPr>
+          <w:rFonts w:ascii="Century Schoolbook" w:hAnsi="Century Schoolbook"/>
+          <w:sz w:val="24"/>
+          <w:szCs w:val="24"/>
+        </w:rPr>
+      </w:pPr>
+      <w:r>
+        <w:rPr>
+          <w:rFonts w:ascii="Century Schoolbook" w:hAnsi="Century Schoolbook"/>
+          <w:sz w:val="24"/>
+          <w:szCs w:val="24"/>
+        </w:rPr>
         <w:t>Les fichiers externes utilisés pour tests (/test)</w:t>
       </w:r>
     </w:p>
-    <w:p/>
+    <w:p>
+      <w:pPr>
+        <w:rPr>
+          <w:rFonts w:ascii="Century Schoolbook" w:hAnsi="Century Schoolbook"/>
+        </w:rPr>
+      </w:pPr>
+    </w:p>
     <w:p>
       <w:pPr>
         <w:pStyle w:val="Titre3"/>
@@ -2181,26 +2836,70 @@
           <w:ilvl w:val="0"/>
           <w:numId w:val="13"/>
         </w:numPr>
-      </w:pPr>
-      <w:bookmarkStart w:id="6" w:name="_Toc259982700"/>
-      <w:r>
+        <w:rPr>
+          <w:rFonts w:ascii="Century Schoolbook" w:hAnsi="Century Schoolbook"/>
+        </w:rPr>
+      </w:pPr>
+      <w:bookmarkStart w:id="6" w:name="_Toc262381338"/>
+      <w:r>
+        <w:rPr>
+          <w:rFonts w:ascii="Century Schoolbook" w:hAnsi="Century Schoolbook"/>
+        </w:rPr>
         <w:t>Organisation interne des</w:t>
       </w:r>
       <w:r>
+        <w:rPr>
+          <w:rFonts w:ascii="Century Schoolbook" w:hAnsi="Century Schoolbook"/>
+        </w:rPr>
         <w:t xml:space="preserve"> fichiers</w:t>
       </w:r>
       <w:r>
+        <w:rPr>
+          <w:rFonts w:ascii="Century Schoolbook" w:hAnsi="Century Schoolbook"/>
+        </w:rPr>
         <w:t xml:space="preserve"> </w:t>
       </w:r>
       <w:r>
+        <w:rPr>
+          <w:rFonts w:ascii="Century Schoolbook" w:hAnsi="Century Schoolbook"/>
+        </w:rPr>
         <w:t>d’en-tête (.h ou .hpp)</w:t>
       </w:r>
       <w:bookmarkEnd w:id="6"/>
       <w:r>
+        <w:rPr>
+          <w:rFonts w:ascii="Century Schoolbook" w:hAnsi="Century Schoolbook"/>
+        </w:rPr>
         <w:t xml:space="preserve"> </w:t>
       </w:r>
     </w:p>
-    <w:p/>
+    <w:p>
+      <w:pPr>
+        <w:rPr>
+          <w:rFonts w:ascii="Century Schoolbook" w:hAnsi="Century Schoolbook"/>
+        </w:rPr>
+      </w:pPr>
+    </w:p>
+    <w:p>
+      <w:pPr>
+        <w:rPr>
+          <w:rFonts w:ascii="Century Schoolbook" w:hAnsi="Century Schoolbook"/>
+        </w:rPr>
+      </w:pPr>
+      <w:r>
+        <w:rPr>
+          <w:rFonts w:ascii="Century Schoolbook" w:hAnsi="Century Schoolbook"/>
+        </w:rPr>
+        <w:t xml:space="preserve">Les fichiers d’en-tête auront tous une organisation similaire, quelque soit leur contenu.  </w:t>
+      </w:r>
+    </w:p>
+    <w:p>
+      <w:pPr>
+        <w:rPr>
+          <w:rFonts w:ascii="Century Schoolbook" w:hAnsi="Century Schoolbook"/>
+        </w:rPr>
+      </w:pPr>
+    </w:p>
     <w:p>
       <w:pPr>
         <w:pStyle w:val="Titre4"/>
@@ -2208,17 +2907,179 @@
           <w:ilvl w:val="1"/>
           <w:numId w:val="13"/>
         </w:numPr>
-      </w:pPr>
-      <w:r>
+        <w:rPr>
+          <w:rFonts w:ascii="Century Schoolbook" w:hAnsi="Century Schoolbook"/>
+        </w:rPr>
+      </w:pPr>
+      <w:r>
+        <w:rPr>
+          <w:rFonts w:ascii="Century Schoolbook" w:hAnsi="Century Schoolbook"/>
+        </w:rPr>
         <w:lastRenderedPageBreak/>
         <w:t>En-tête</w:t>
       </w:r>
     </w:p>
     <w:p>
-      <w:pPr>
-        <w:pStyle w:val="Titre4"/>
-      </w:pPr>
+      <w:r>
+        <w:pict>
+          <v:shapetype id="_x0000_t202" coordsize="21600,21600" o:spt="202" path="m,l,21600r21600,l21600,xe">
+            <v:stroke joinstyle="miter"/>
+            <v:path gradientshapeok="t" o:connecttype="rect"/>
+          </v:shapetype>
+          <v:shape id="_x0000_s1046" type="#_x0000_t202" style="width:457.25pt;height:168.9pt;mso-position-horizontal-relative:char;mso-position-vertical-relative:line;mso-width-relative:margin;mso-height-relative:margin" fillcolor="#eeece1 [3214]" strokecolor="#8db3e2 [1311]">
+            <v:shadow on="t"/>
+            <v:textbox style="mso-next-textbox:#_x0000_s1046">
+              <w:txbxContent>
+                <w:p>
+                  <w:pPr>
+                    <w:pStyle w:val="Sansinterligne"/>
+                  </w:pPr>
+                  <w:r>
+                    <w:t>/* =============================================================================</w:t>
+                  </w:r>
+                </w:p>
+                <w:p>
+                  <w:pPr>
+                    <w:pStyle w:val="Sansinterligne"/>
+                  </w:pPr>
+                  <w:r>
+                    <w:t xml:space="preserve">PROJET    </w:t>
+                  </w:r>
+                  <w:r>
+                    <w:t xml:space="preserve">       : </w:t>
+                  </w:r>
+                  <w:r>
+                    <w:rPr>
+                      <w:i/>
+                    </w:rPr>
+                    <w:t>Nom du projet</w:t>
+                  </w:r>
+                </w:p>
+                <w:p>
+                  <w:pPr>
+                    <w:pStyle w:val="Sansinterligne"/>
+                  </w:pPr>
+                  <w:r>
+                    <w:t xml:space="preserve">NOM DU FICHIER   : </w:t>
+                  </w:r>
+                  <w:r>
+                    <w:rPr>
+                      <w:i/>
+                    </w:rPr>
+                    <w:t>Nom du fichier .h</w:t>
+                  </w:r>
+                </w:p>
+                <w:p>
+                  <w:pPr>
+                    <w:pStyle w:val="Sansinterligne"/>
+                  </w:pPr>
+                  <w:r>
+                    <w:t xml:space="preserve">OBJET </w:t>
+                  </w:r>
+                  <w:r>
+                    <w:t xml:space="preserve">           : </w:t>
+                  </w:r>
+                  <w:r>
+                    <w:rPr>
+                      <w:i/>
+                    </w:rPr>
+                    <w:t>Description brève du fichier</w:t>
+                  </w:r>
+                </w:p>
+                <w:p>
+                  <w:pPr>
+                    <w:pStyle w:val="Sansinterligne"/>
+                  </w:pPr>
+                  <w:r>
+                    <w:t>--------------------------------------------------------------------------------</w:t>
+                  </w:r>
+                </w:p>
+                <w:p>
+                  <w:pPr>
+                    <w:pStyle w:val="Sansinterligne"/>
+                  </w:pPr>
+                  <w:r>
+                    <w:t xml:space="preserve">DATE DE CREATION : </w:t>
+                  </w:r>
+                  <w:r>
+                    <w:rPr>
+                      <w:i/>
+                    </w:rPr>
+                    <w:t>Date de création du fichier</w:t>
+                  </w:r>
+                </w:p>
+                <w:p>
+                  <w:pPr>
+                    <w:pStyle w:val="Sansinterligne"/>
+                  </w:pPr>
+                  <w:r>
+                    <w:t xml:space="preserve">AUTEUR           : </w:t>
+                  </w:r>
+                  <w:r>
+                    <w:rPr>
+                      <w:i/>
+                    </w:rPr>
+                    <w:t>Liste des auteurs du fichier</w:t>
+                  </w:r>
+                </w:p>
+                <w:p>
+                  <w:pPr>
+                    <w:pStyle w:val="Sansinterligne"/>
+                  </w:pPr>
+                  <w:r>
+                    <w:t>--------------------------------------------------------------------------------</w:t>
+                  </w:r>
+                </w:p>
+                <w:p>
+                  <w:pPr>
+                    <w:pStyle w:val="Sansinterligne"/>
+                  </w:pPr>
+                  <w:r>
+                    <w:t xml:space="preserve">DETAILS          : </w:t>
+                  </w:r>
+                  <w:r>
+                    <w:rPr>
+                      <w:i/>
+                    </w:rPr>
+                    <w:t>Informations complémentaires (optionnel)</w:t>
+                  </w:r>
+                </w:p>
+                <w:p>
+                  <w:pPr>
+                    <w:pStyle w:val="Sansinterligne"/>
+                  </w:pPr>
+                  <w:r>
+                    <w:t>============================================================================= */</w:t>
+                  </w:r>
+                </w:p>
+                <w:p>
+                  <w:pPr>
+                    <w:pStyle w:val="Sansinterligne"/>
+                    <w:rPr>
+                      <w:i/>
+                    </w:rPr>
+                  </w:pPr>
+                  <w:r>
+                    <w:rPr>
+                      <w:i/>
+                    </w:rPr>
+                    <w:t>- Ligne vide -</w:t>
+                  </w:r>
+                </w:p>
+                <w:p>
+                  <w:pPr>
+                    <w:pStyle w:val="Sansinterligne"/>
+                  </w:pPr>
+                </w:p>
+              </w:txbxContent>
+            </v:textbox>
+            <w10:wrap type="none"/>
+            <w10:anchorlock/>
+          </v:shape>
+        </w:pict>
+      </w:r>
     </w:p>
+    <w:p/>
     <w:p>
       <w:pPr>
         <w:pStyle w:val="Titre4"/>
@@ -2226,16 +3087,123 @@
           <w:ilvl w:val="1"/>
           <w:numId w:val="13"/>
         </w:numPr>
-      </w:pPr>
-      <w:r>
+        <w:rPr>
+          <w:rFonts w:ascii="Century Schoolbook" w:hAnsi="Century Schoolbook"/>
+        </w:rPr>
+      </w:pPr>
+      <w:r>
+        <w:rPr>
+          <w:rFonts w:ascii="Century Schoolbook" w:hAnsi="Century Schoolbook"/>
+        </w:rPr>
         <w:t>Inclusions</w:t>
       </w:r>
     </w:p>
     <w:p>
-      <w:pPr>
-        <w:pStyle w:val="Titre4"/>
-      </w:pPr>
+      <w:r>
+        <w:pict>
+          <v:shape id="_x0000_s1047" type="#_x0000_t202" style="width:457.25pt;height:114.25pt;mso-position-horizontal-relative:char;mso-position-vertical-relative:line;mso-width-relative:margin;mso-height-relative:margin" fillcolor="#eeece1 [3214]" strokecolor="#8db3e2 [1311]">
+            <v:shadow on="t"/>
+            <v:textbox style="mso-next-textbox:#_x0000_s1047">
+              <w:txbxContent>
+                <w:p>
+                  <w:pPr>
+                    <w:pStyle w:val="Sansinterligne"/>
+                  </w:pPr>
+                  <w:r>
+                    <w:t>/*=================================</w:t>
+                  </w:r>
+                </w:p>
+                <w:p>
+                  <w:pPr>
+                    <w:pStyle w:val="Sansinterligne"/>
+                  </w:pPr>
+                  <w:r>
+                    <w:t>Includes</w:t>
+                  </w:r>
+                </w:p>
+                <w:p>
+                  <w:pPr>
+                    <w:pStyle w:val="Sansinterligne"/>
+                  </w:pPr>
+                  <w:r>
+                    <w:t>===================================*/</w:t>
+                  </w:r>
+                </w:p>
+                <w:p>
+                  <w:pPr>
+                    <w:pStyle w:val="Sansinterligne"/>
+                  </w:pPr>
+                  <w:r>
+                    <w:t>Liste des inclusions de la librairie</w:t>
+                  </w:r>
+                </w:p>
+                <w:p>
+                  <w:pPr>
+                    <w:pStyle w:val="Sansinterligne"/>
+                    <w:rPr>
+                      <w:i/>
+                    </w:rPr>
+                  </w:pPr>
+                  <w:r>
+                    <w:rPr>
+                      <w:i/>
+                    </w:rPr>
+                    <w:t>- Ligne vide -</w:t>
+                  </w:r>
+                </w:p>
+                <w:p>
+                  <w:pPr>
+                    <w:pStyle w:val="Sansinterligne"/>
+                  </w:pPr>
+                  <w:r>
+                    <w:t>Liste des inclusions des autres modules du programme</w:t>
+                  </w:r>
+                </w:p>
+                <w:p>
+                  <w:pPr>
+                    <w:pStyle w:val="Sansinterligne"/>
+                    <w:rPr>
+                      <w:i/>
+                    </w:rPr>
+                  </w:pPr>
+                  <w:r>
+                    <w:rPr>
+                      <w:i/>
+                    </w:rPr>
+                    <w:t>- Ligne vide -</w:t>
+                  </w:r>
+                </w:p>
+                <w:p>
+                  <w:pPr>
+                    <w:pStyle w:val="Sansinterligne"/>
+                    <w:rPr>
+                      <w:i/>
+                    </w:rPr>
+                  </w:pPr>
+                  <w:r>
+                    <w:rPr>
+                      <w:i/>
+                    </w:rPr>
+                    <w:t>- Ligne vide -</w:t>
+                  </w:r>
+                </w:p>
+                <w:p>
+                  <w:pPr>
+                    <w:pStyle w:val="Sansinterligne"/>
+                    <w:rPr>
+                      <w:i/>
+                    </w:rPr>
+                  </w:pPr>
+                </w:p>
+              </w:txbxContent>
+            </v:textbox>
+            <w10:wrap type="none"/>
+            <w10:anchorlock/>
+          </v:shape>
+        </w:pict>
+      </w:r>
     </w:p>
+    <w:p/>
     <w:p>
       <w:pPr>
         <w:pStyle w:val="Titre4"/>
@@ -2243,16 +3211,84 @@
           <w:ilvl w:val="1"/>
           <w:numId w:val="13"/>
         </w:numPr>
-      </w:pPr>
-      <w:r>
+        <w:rPr>
+          <w:rFonts w:ascii="Century Schoolbook" w:hAnsi="Century Schoolbook"/>
+        </w:rPr>
+      </w:pPr>
+      <w:r>
+        <w:rPr>
+          <w:rFonts w:ascii="Century Schoolbook" w:hAnsi="Century Schoolbook"/>
+        </w:rPr>
         <w:t>Constantes</w:t>
       </w:r>
     </w:p>
     <w:p>
-      <w:pPr>
-        <w:pStyle w:val="Titre4"/>
-      </w:pPr>
+      <w:r>
+        <w:pict>
+          <v:shape id="_x0000_s1048" type="#_x0000_t202" style="width:457.25pt;height:79.4pt;mso-position-horizontal-relative:char;mso-position-vertical-relative:line;mso-width-relative:margin;mso-height-relative:margin" fillcolor="#eeece1 [3214]" strokecolor="#8db3e2 [1311]">
+            <v:shadow on="t"/>
+            <v:textbox style="mso-next-textbox:#_x0000_s1048">
+              <w:txbxContent>
+                <w:p>
+                  <w:pPr>
+                    <w:pStyle w:val="Sansinterligne"/>
+                  </w:pPr>
+                  <w:r>
+                    <w:t>/*=================================</w:t>
+                  </w:r>
+                </w:p>
+                <w:p>
+                  <w:pPr>
+                    <w:pStyle w:val="Sansinterligne"/>
+                  </w:pPr>
+                  <w:r>
+                    <w:t>Constantes</w:t>
+                  </w:r>
+                </w:p>
+                <w:p>
+                  <w:pPr>
+                    <w:pStyle w:val="Sansinterligne"/>
+                  </w:pPr>
+                  <w:r>
+                    <w:t>===================================*/</w:t>
+                  </w:r>
+                </w:p>
+                <w:p>
+                  <w:pPr>
+                    <w:pStyle w:val="Sansinterligne"/>
+                  </w:pPr>
+                  <w:r>
+                    <w:t>Liste des constantes</w:t>
+                  </w:r>
+                </w:p>
+                <w:p>
+                  <w:pPr>
+                    <w:pStyle w:val="Sansinterligne"/>
+                    <w:rPr>
+                      <w:i/>
+                    </w:rPr>
+                  </w:pPr>
+                  <w:r>
+                    <w:rPr>
+                      <w:i/>
+                    </w:rPr>
+                    <w:t>- Ligne vide -</w:t>
+                  </w:r>
+                </w:p>
+                <w:p>
+                  <w:pPr>
+                    <w:pStyle w:val="Sansinterligne"/>
+                  </w:pPr>
+                </w:p>
+              </w:txbxContent>
+            </v:textbox>
+            <w10:wrap type="none"/>
+            <w10:anchorlock/>
+          </v:shape>
+        </w:pict>
+      </w:r>
     </w:p>
+    <w:p/>
     <w:p>
       <w:pPr>
         <w:pStyle w:val="Titre4"/>
@@ -2260,14 +3296,187 @@
           <w:ilvl w:val="1"/>
           <w:numId w:val="13"/>
         </w:numPr>
-      </w:pPr>
-      <w:r>
-        <w:t>Types</w:t>
+        <w:rPr>
+          <w:rFonts w:ascii="Century Schoolbook" w:hAnsi="Century Schoolbook"/>
+        </w:rPr>
+      </w:pPr>
+      <w:r>
+        <w:rPr>
+          <w:rFonts w:ascii="Century Schoolbook" w:hAnsi="Century Schoolbook"/>
+        </w:rPr>
+        <w:t>Attributs</w:t>
       </w:r>
     </w:p>
     <w:p>
+      <w:r>
+        <w:t xml:space="preserve">Que le fichier contienne une structure ou une classe, il y a dans les deux cas des attributs à déclarer. Elles devront l’être avec le format suivant : </w:t>
+      </w:r>
+    </w:p>
+    <w:p>
+      <w:r>
+        <w:pict>
+          <v:shape id="_x0000_s1049" type="#_x0000_t202" style="width:457.25pt;height:170.15pt;mso-position-horizontal-relative:char;mso-position-vertical-relative:line;mso-width-relative:margin;mso-height-relative:margin" fillcolor="#eeece1 [3214]" strokecolor="#8db3e2 [1311]">
+            <v:shadow on="t"/>
+            <v:textbox style="mso-next-textbox:#_x0000_s1049">
+              <w:txbxContent>
+                <w:p>
+                  <w:pPr>
+                    <w:pStyle w:val="Sansinterligne"/>
+                    <w:rPr>
+                      <w:lang w:val="en-US"/>
+                    </w:rPr>
+                  </w:pPr>
+                  <w:r>
+                    <w:rPr>
+                      <w:lang w:val="en-US"/>
+                    </w:rPr>
+                    <w:t xml:space="preserve">    /* ATTRIBUTS */</w:t>
+                  </w:r>
+                </w:p>
+                <w:p>
+                  <w:pPr>
+                    <w:pStyle w:val="Sansinterligne"/>
+                  </w:pPr>
+                  <w:r>
+                    <w:rPr>
+                      <w:lang w:val="en-US"/>
+                    </w:rPr>
+                    <w:tab/>
+                  </w:r>
+                  <w:r>
+                    <w:t>Liste des attributs</w:t>
+                  </w:r>
+                </w:p>
+                <w:p>
+                  <w:pPr>
+                    <w:pStyle w:val="Sansinterligne"/>
+                    <w:rPr>
+                      <w:i/>
+                    </w:rPr>
+                  </w:pPr>
+                  <w:r>
+                    <w:rPr>
+                      <w:i/>
+                    </w:rPr>
+                    <w:t>- Ligne vide -</w:t>
+                  </w:r>
+                </w:p>
+                <w:p>
+                  <w:pPr>
+                    <w:pStyle w:val="Sansinterligne"/>
+                  </w:pPr>
+                  <w:r>
+                    <w:t xml:space="preserve">    </w:t>
+                  </w:r>
+                  <w:r>
+                    <w:t>/* EXPLICATIONS DES ATTRIBUTS :</w:t>
+                  </w:r>
+                </w:p>
+                <w:p>
+                  <w:pPr>
+                    <w:pStyle w:val="Sansinterligne"/>
+                  </w:pPr>
+                  <w:r>
+                    <w:tab/>
+                    <w:t>Petite ligne décrivant l’utilité de la structure ou de la classe</w:t>
+                  </w:r>
+                </w:p>
+                <w:p>
+                  <w:pPr>
+                    <w:pStyle w:val="Sansinterligne"/>
+                  </w:pPr>
+                  <w:r>
+                    <w:tab/>
+                    <w:t>- Att1 : Description de l’attribut 1</w:t>
+                  </w:r>
+                </w:p>
+                <w:p>
+                  <w:pPr>
+                    <w:pStyle w:val="Sansinterligne"/>
+                  </w:pPr>
+                  <w:r>
+                    <w:tab/>
+                    <w:t>…</w:t>
+                  </w:r>
+                </w:p>
+                <w:p>
+                  <w:pPr>
+                    <w:pStyle w:val="Sansinterligne"/>
+                  </w:pPr>
+                  <w:r>
+                    <w:tab/>
+                    <w:t>- Attn : Description de l’attribut n</w:t>
+                  </w:r>
+                  <w:r>
+                    <w:t xml:space="preserve"> </w:t>
+                  </w:r>
+                  <w:r>
+                    <w:t>*/</w:t>
+                  </w:r>
+                </w:p>
+                <w:p>
+                  <w:pPr>
+                    <w:pStyle w:val="Sansinterligne"/>
+                    <w:rPr>
+                      <w:i/>
+                    </w:rPr>
+                  </w:pPr>
+                  <w:r>
+                    <w:rPr>
+                      <w:i/>
+                    </w:rPr>
+                    <w:t>- Ligne vide -</w:t>
+                  </w:r>
+                </w:p>
+                <w:p>
+                  <w:pPr>
+                    <w:pStyle w:val="Sansinterligne"/>
+                  </w:pPr>
+                  <w:r>
+                    <w:t xml:space="preserve">    /* ****************************************************** */</w:t>
+                  </w:r>
+                </w:p>
+                <w:p>
+                  <w:pPr>
+                    <w:pStyle w:val="Sansinterligne"/>
+                  </w:pPr>
+                  <w:r>
+                    <w:t xml:space="preserve">    /* ****************************************************** */</w:t>
+                  </w:r>
+                </w:p>
+                <w:p>
+                  <w:pPr>
+                    <w:pStyle w:val="Sansinterligne"/>
+                    <w:rPr>
+                      <w:i/>
+                    </w:rPr>
+                  </w:pPr>
+                  <w:r>
+                    <w:rPr>
+                      <w:i/>
+                    </w:rPr>
+                    <w:t>- Ligne vide -</w:t>
+                  </w:r>
+                </w:p>
+                <w:p>
+                  <w:pPr>
+                    <w:pStyle w:val="Sansinterligne"/>
+                  </w:pPr>
+                </w:p>
+              </w:txbxContent>
+            </v:textbox>
+            <w10:wrap type="none"/>
+            <w10:anchorlock/>
+          </v:shape>
+        </w:pict>
+      </w:r>
+    </w:p>
+    <w:p>
       <w:pPr>
         <w:pStyle w:val="Titre4"/>
+        <w:rPr>
+          <w:rFonts w:ascii="Century Schoolbook" w:hAnsi="Century Schoolbook"/>
+        </w:rPr>
       </w:pPr>
     </w:p>
     <w:p>
@@ -2277,19 +3486,181 @@
           <w:ilvl w:val="1"/>
           <w:numId w:val="13"/>
         </w:numPr>
-      </w:pPr>
-      <w:r>
+        <w:rPr>
+          <w:rFonts w:ascii="Century Schoolbook" w:hAnsi="Century Schoolbook"/>
+        </w:rPr>
+      </w:pPr>
+      <w:r>
+        <w:rPr>
+          <w:rFonts w:ascii="Century Schoolbook" w:hAnsi="Century Schoolbook"/>
+        </w:rPr>
         <w:t xml:space="preserve">Fonctions et </w:t>
       </w:r>
       <w:r>
+        <w:rPr>
+          <w:rFonts w:ascii="Century Schoolbook" w:hAnsi="Century Schoolbook"/>
+        </w:rPr>
         <w:t>p</w:t>
       </w:r>
       <w:r>
+        <w:rPr>
+          <w:rFonts w:ascii="Century Schoolbook" w:hAnsi="Century Schoolbook"/>
+        </w:rPr>
         <w:t>rocédures</w:t>
       </w:r>
     </w:p>
-    <w:p/>
-    <w:p/>
+    <w:p>
+      <w:pPr>
+        <w:rPr>
+          <w:rFonts w:ascii="Century Schoolbook" w:hAnsi="Century Schoolbook"/>
+        </w:rPr>
+      </w:pPr>
+      <w:r>
+        <w:pict>
+          <v:shape id="_x0000_s1050" type="#_x0000_t202" style="width:457.25pt;height:114.9pt;mso-position-horizontal-relative:char;mso-position-vertical-relative:line;mso-width-relative:margin;mso-height-relative:margin" fillcolor="#eeece1 [3214]" strokecolor="#8db3e2 [1311]">
+            <v:shadow on="t"/>
+            <v:textbox style="mso-next-textbox:#_x0000_s1050">
+              <w:txbxContent>
+                <w:p>
+                  <w:pPr>
+                    <w:pStyle w:val="Sansinterligne"/>
+                  </w:pPr>
+                  <w:r>
+                    <w:t xml:space="preserve"> /* PROCEDURE </w:t>
+                  </w:r>
+                  <w:r>
+                    <w:t xml:space="preserve">ou FONCTION </w:t>
+                  </w:r>
+                  <w:r>
+                    <w:t xml:space="preserve">: </w:t>
+                  </w:r>
+                  <w:r>
+                    <w:rPr>
+                      <w:i/>
+                    </w:rPr>
+                    <w:t>nom</w:t>
+                  </w:r>
+                  <w:r>
+                    <w:t xml:space="preserve"> –</w:t>
+                  </w:r>
+                  <w:r>
+                    <w:t xml:space="preserve"> </w:t>
+                  </w:r>
+                  <w:r>
+                    <w:rPr>
+                      <w:i/>
+                    </w:rPr>
+                    <w:t>description rapide</w:t>
+                  </w:r>
+                  <w:r>
+                    <w:t xml:space="preserve"> */</w:t>
+                  </w:r>
+                </w:p>
+                <w:p>
+                  <w:pPr>
+                    <w:pStyle w:val="Sansinterligne"/>
+                    <w:rPr>
+                      <w:i/>
+                    </w:rPr>
+                  </w:pPr>
+                  <w:r>
+                    <w:rPr>
+                      <w:i/>
+                    </w:rPr>
+                    <w:t>Signature de la fonction ou de la procédure</w:t>
+                  </w:r>
+                </w:p>
+                <w:p>
+                  <w:pPr>
+                    <w:pStyle w:val="Sansinterligne"/>
+                  </w:pPr>
+                  <w:r>
+                    <w:t xml:space="preserve">/* COMPLEXITE : </w:t>
+                  </w:r>
+                  <w:r>
+                    <w:rPr>
+                      <w:i/>
+                    </w:rPr>
+                    <w:t>sa complexité</w:t>
+                  </w:r>
+                </w:p>
+                <w:p>
+                  <w:pPr>
+                    <w:pStyle w:val="Sansinterligne"/>
+                    <w:rPr>
+                      <w:i/>
+                    </w:rPr>
+                  </w:pPr>
+                  <w:r>
+                    <w:t xml:space="preserve">       ENTREE : </w:t>
+                  </w:r>
+                  <w:r>
+                    <w:rPr>
+                      <w:i/>
+                    </w:rPr>
+                    <w:t>les données en entrée</w:t>
+                  </w:r>
+                </w:p>
+                <w:p>
+                  <w:pPr>
+                    <w:pStyle w:val="Sansinterligne"/>
+                  </w:pPr>
+                  <w:r>
+                    <w:t xml:space="preserve">       ALGORITHME : </w:t>
+                  </w:r>
+                  <w:r>
+                    <w:rPr>
+                      <w:i/>
+                    </w:rPr>
+                    <w:t>l’algorithme utilisé</w:t>
+                  </w:r>
+                  <w:r>
+                    <w:t xml:space="preserve"> */</w:t>
+                  </w:r>
+                </w:p>
+                <w:p>
+                  <w:pPr>
+                    <w:pStyle w:val="Sansinterligne"/>
+                    <w:rPr>
+                      <w:i/>
+                    </w:rPr>
+                  </w:pPr>
+                  <w:r>
+                    <w:rPr>
+                      <w:i/>
+                    </w:rPr>
+                    <w:t>- Ligne vide -</w:t>
+                  </w:r>
+                </w:p>
+                <w:p>
+                  <w:pPr>
+                    <w:pStyle w:val="Sansinterligne"/>
+                    <w:rPr>
+                      <w:i/>
+                    </w:rPr>
+                  </w:pPr>
+                  <w:r>
+                    <w:rPr>
+                      <w:i/>
+                    </w:rPr>
+                    <w:t>- Ligne vide -</w:t>
+                  </w:r>
+                </w:p>
+              </w:txbxContent>
+            </v:textbox>
+            <w10:wrap type="none"/>
+            <w10:anchorlock/>
+          </v:shape>
+        </w:pict>
+      </w:r>
+    </w:p>
+    <w:p>
+      <w:pPr>
+        <w:rPr>
+          <w:rFonts w:ascii="Century Schoolbook" w:hAnsi="Century Schoolbook"/>
+        </w:rPr>
+      </w:pPr>
+    </w:p>
     <w:p>
       <w:pPr>
         <w:pStyle w:val="Titre3"/>
@@ -2297,26 +3668,50 @@
           <w:ilvl w:val="0"/>
           <w:numId w:val="13"/>
         </w:numPr>
-      </w:pPr>
-      <w:bookmarkStart w:id="7" w:name="_Toc259982701"/>
-      <w:r>
+        <w:rPr>
+          <w:rFonts w:ascii="Century Schoolbook" w:hAnsi="Century Schoolbook"/>
+        </w:rPr>
+      </w:pPr>
+      <w:bookmarkStart w:id="7" w:name="_Toc262381339"/>
+      <w:r>
+        <w:rPr>
+          <w:rFonts w:ascii="Century Schoolbook" w:hAnsi="Century Schoolbook"/>
+        </w:rPr>
         <w:t>Organisation interne des f</w:t>
       </w:r>
       <w:r>
+        <w:rPr>
+          <w:rFonts w:ascii="Century Schoolbook" w:hAnsi="Century Schoolbook"/>
+        </w:rPr>
         <w:t>ichiers sources</w:t>
       </w:r>
       <w:r>
+        <w:rPr>
+          <w:rFonts w:ascii="Century Schoolbook" w:hAnsi="Century Schoolbook"/>
+        </w:rPr>
         <w:t xml:space="preserve"> (</w:t>
       </w:r>
       <w:r>
+        <w:rPr>
+          <w:rFonts w:ascii="Century Schoolbook" w:hAnsi="Century Schoolbook"/>
+        </w:rPr>
         <w:t>.c ou .cpp</w:t>
       </w:r>
       <w:r>
+        <w:rPr>
+          <w:rFonts w:ascii="Century Schoolbook" w:hAnsi="Century Schoolbook"/>
+        </w:rPr>
         <w:t>)</w:t>
       </w:r>
       <w:bookmarkEnd w:id="7"/>
     </w:p>
-    <w:p/>
+    <w:p>
+      <w:pPr>
+        <w:rPr>
+          <w:rFonts w:ascii="Century Schoolbook" w:hAnsi="Century Schoolbook"/>
+        </w:rPr>
+      </w:pPr>
+    </w:p>
     <w:p>
       <w:pPr>
         <w:pStyle w:val="Titre4"/>
@@ -2324,12 +3719,192 @@
           <w:ilvl w:val="1"/>
           <w:numId w:val="13"/>
         </w:numPr>
-      </w:pPr>
-      <w:r>
+        <w:rPr>
+          <w:rFonts w:ascii="Century Schoolbook" w:hAnsi="Century Schoolbook"/>
+        </w:rPr>
+      </w:pPr>
+      <w:r>
+        <w:rPr>
+          <w:rFonts w:ascii="Century Schoolbook" w:hAnsi="Century Schoolbook"/>
+        </w:rPr>
         <w:t>En-tête</w:t>
       </w:r>
     </w:p>
-    <w:p/>
+    <w:p>
+      <w:r>
+        <w:pict>
+          <v:shape id="_x0000_s1051" type="#_x0000_t202" style="width:457.25pt;height:168.9pt;mso-position-horizontal-relative:char;mso-position-vertical-relative:line;mso-width-relative:margin;mso-height-relative:margin" fillcolor="#eeece1 [3214]" strokecolor="#8db3e2 [1311]">
+            <v:shadow on="t"/>
+            <v:textbox style="mso-next-textbox:#_x0000_s1051">
+              <w:txbxContent>
+                <w:p>
+                  <w:pPr>
+                    <w:pStyle w:val="Sansinterligne"/>
+                  </w:pPr>
+                  <w:r>
+                    <w:t>/* =============================================================================</w:t>
+                  </w:r>
+                </w:p>
+                <w:p>
+                  <w:pPr>
+                    <w:pStyle w:val="Sansinterligne"/>
+                  </w:pPr>
+                  <w:r>
+                    <w:t xml:space="preserve">PROJET           : </w:t>
+                  </w:r>
+                  <w:r>
+                    <w:rPr>
+                      <w:i/>
+                    </w:rPr>
+                    <w:t>Nom du projet</w:t>
+                  </w:r>
+                </w:p>
+                <w:p>
+                  <w:pPr>
+                    <w:pStyle w:val="Sansinterligne"/>
+                  </w:pPr>
+                  <w:r>
+                    <w:t xml:space="preserve">NOM DU FICHIER   : </w:t>
+                  </w:r>
+                  <w:r>
+                    <w:rPr>
+                      <w:i/>
+                    </w:rPr>
+                    <w:t>Nom du fichier .c ou .cpp</w:t>
+                  </w:r>
+                </w:p>
+                <w:p>
+                  <w:pPr>
+                    <w:pStyle w:val="Sansinterligne"/>
+                  </w:pPr>
+                  <w:r>
+                    <w:t xml:space="preserve">OBJET            : </w:t>
+                  </w:r>
+                  <w:r>
+                    <w:rPr>
+                      <w:i/>
+                    </w:rPr>
+                    <w:t>Description brève du fichier</w:t>
+                  </w:r>
+                </w:p>
+                <w:p>
+                  <w:pPr>
+                    <w:pStyle w:val="Sansinterligne"/>
+                  </w:pPr>
+                  <w:r>
+                    <w:t>--------------------------------------------------------------------------------</w:t>
+                  </w:r>
+                </w:p>
+                <w:p>
+                  <w:pPr>
+                    <w:pStyle w:val="Sansinterligne"/>
+                  </w:pPr>
+                  <w:r>
+                    <w:t xml:space="preserve">DATE DE CREATION : </w:t>
+                  </w:r>
+                  <w:r>
+                    <w:rPr>
+                      <w:i/>
+                    </w:rPr>
+                    <w:t>Date de création du fichier</w:t>
+                  </w:r>
+                </w:p>
+                <w:p>
+                  <w:pPr>
+                    <w:pStyle w:val="Sansinterligne"/>
+                  </w:pPr>
+                  <w:r>
+                    <w:t xml:space="preserve">AUTEUR           : </w:t>
+                  </w:r>
+                  <w:r>
+                    <w:rPr>
+                      <w:i/>
+                    </w:rPr>
+                    <w:t>Liste des auteurs du fichier</w:t>
+                  </w:r>
+                </w:p>
+                <w:p>
+                  <w:pPr>
+                    <w:pStyle w:val="Sansinterligne"/>
+                  </w:pPr>
+                  <w:r>
+                    <w:t>--------------------------------------------------------------------------------</w:t>
+                  </w:r>
+                </w:p>
+                <w:p>
+                  <w:pPr>
+                    <w:pStyle w:val="Sansinterligne"/>
+                  </w:pPr>
+                  <w:r>
+                    <w:t xml:space="preserve">DETAILS          : </w:t>
+                  </w:r>
+                  <w:r>
+                    <w:rPr>
+                      <w:i/>
+                    </w:rPr>
+                    <w:t>Informations complémentaires (optionnel)</w:t>
+                  </w:r>
+                </w:p>
+                <w:p>
+                  <w:pPr>
+                    <w:pStyle w:val="Sansinterligne"/>
+                  </w:pPr>
+                  <w:r>
+                    <w:t>============================================================================= */</w:t>
+                  </w:r>
+                </w:p>
+                <w:p>
+                  <w:pPr>
+                    <w:pStyle w:val="Sansinterligne"/>
+                    <w:rPr>
+                      <w:i/>
+                    </w:rPr>
+                  </w:pPr>
+                  <w:r>
+                    <w:rPr>
+                      <w:i/>
+                    </w:rPr>
+                    <w:t>- Ligne vide -</w:t>
+                  </w:r>
+                </w:p>
+                <w:p>
+                  <w:pPr>
+                    <w:pStyle w:val="Sansinterligne"/>
+                  </w:pPr>
+                </w:p>
+              </w:txbxContent>
+            </v:textbox>
+            <w10:wrap type="none"/>
+            <w10:anchorlock/>
+          </v:shape>
+        </w:pict>
+      </w:r>
+    </w:p>
+    <w:p>
+      <w:pPr>
+        <w:rPr>
+          <w:rFonts w:ascii="Century Schoolbook" w:hAnsi="Century Schoolbook"/>
+        </w:rPr>
+      </w:pPr>
+    </w:p>
+    <w:p>
+      <w:pPr>
+        <w:rPr>
+          <w:rFonts w:ascii="Century Schoolbook" w:eastAsiaTheme="majorEastAsia" w:hAnsi="Century Schoolbook" w:cstheme="majorBidi"/>
+          <w:b/>
+          <w:bCs/>
+          <w:i/>
+          <w:iCs/>
+          <w:color w:val="4F81BD" w:themeColor="accent1"/>
+        </w:rPr>
+      </w:pPr>
+      <w:r>
+        <w:rPr>
+          <w:rFonts w:ascii="Century Schoolbook" w:hAnsi="Century Schoolbook"/>
+        </w:rPr>
+        <w:br w:type="page"/>
+      </w:r>
+    </w:p>
     <w:p>
       <w:pPr>
         <w:pStyle w:val="Titre4"/>
@@ -2337,16 +3912,129 @@
           <w:ilvl w:val="1"/>
           <w:numId w:val="13"/>
         </w:numPr>
-      </w:pPr>
-      <w:r>
+        <w:rPr>
+          <w:rFonts w:ascii="Century Schoolbook" w:hAnsi="Century Schoolbook"/>
+        </w:rPr>
+      </w:pPr>
+      <w:r>
+        <w:rPr>
+          <w:rFonts w:ascii="Century Schoolbook" w:hAnsi="Century Schoolbook"/>
+        </w:rPr>
+        <w:lastRenderedPageBreak/>
         <w:t>Fonctions et p</w:t>
       </w:r>
       <w:r>
+        <w:rPr>
+          <w:rFonts w:ascii="Century Schoolbook" w:hAnsi="Century Schoolbook"/>
+        </w:rPr>
         <w:t>rocédures</w:t>
       </w:r>
     </w:p>
-    <w:p/>
-    <w:p/>
+    <w:p>
+      <w:pPr>
+        <w:rPr>
+          <w:rFonts w:ascii="Century Schoolbook" w:hAnsi="Century Schoolbook"/>
+        </w:rPr>
+      </w:pPr>
+      <w:r>
+        <w:pict>
+          <v:shape id="_x0000_s1052" type="#_x0000_t202" style="width:457.25pt;height:81.05pt;mso-position-horizontal-relative:char;mso-position-vertical-relative:line;mso-width-relative:margin;mso-height-relative:margin" fillcolor="#eeece1 [3214]" strokecolor="#8db3e2 [1311]">
+            <v:shadow on="t"/>
+            <v:textbox style="mso-next-textbox:#_x0000_s1052">
+              <w:txbxContent>
+                <w:p>
+                  <w:pPr>
+                    <w:pStyle w:val="Sansinterligne"/>
+                  </w:pPr>
+                  <w:r>
+                    <w:t xml:space="preserve"> /* PROCEDURE </w:t>
+                  </w:r>
+                  <w:r>
+                    <w:t xml:space="preserve">ou FONCTION </w:t>
+                  </w:r>
+                  <w:r>
+                    <w:t xml:space="preserve">: </w:t>
+                  </w:r>
+                  <w:r>
+                    <w:rPr>
+                      <w:i/>
+                    </w:rPr>
+                    <w:t>nom</w:t>
+                  </w:r>
+                  <w:r>
+                    <w:t xml:space="preserve"> –</w:t>
+                  </w:r>
+                  <w:r>
+                    <w:t xml:space="preserve"> </w:t>
+                  </w:r>
+                  <w:r>
+                    <w:rPr>
+                      <w:i/>
+                    </w:rPr>
+                    <w:t>description rapide</w:t>
+                  </w:r>
+                  <w:r>
+                    <w:t xml:space="preserve"> */</w:t>
+                  </w:r>
+                </w:p>
+                <w:p>
+                  <w:pPr>
+                    <w:pStyle w:val="Sansinterligne"/>
+                    <w:rPr>
+                      <w:i/>
+                    </w:rPr>
+                  </w:pPr>
+                  <w:r>
+                    <w:rPr>
+                      <w:i/>
+                    </w:rPr>
+                    <w:t>Corps de la fonction ou de la procédure</w:t>
+                  </w:r>
+                </w:p>
+                <w:p>
+                  <w:pPr>
+                    <w:pStyle w:val="Sansinterligne"/>
+                  </w:pPr>
+                  <w:r>
+                    <w:t>/* -------------------------------------------------------------------------- */</w:t>
+                  </w:r>
+                </w:p>
+                <w:p>
+                  <w:pPr>
+                    <w:pStyle w:val="Sansinterligne"/>
+                    <w:rPr>
+                      <w:i/>
+                    </w:rPr>
+                  </w:pPr>
+                  <w:r>
+                    <w:rPr>
+                      <w:i/>
+                    </w:rPr>
+                    <w:t>- Ligne vide -</w:t>
+                  </w:r>
+                </w:p>
+                <w:p>
+                  <w:pPr>
+                    <w:pStyle w:val="Sansinterligne"/>
+                    <w:rPr>
+                      <w:i/>
+                    </w:rPr>
+                  </w:pPr>
+                  <w:r>
+                    <w:rPr>
+                      <w:i/>
+                    </w:rPr>
+                    <w:t>- Ligne vide -</w:t>
+                  </w:r>
+                </w:p>
+              </w:txbxContent>
+            </v:textbox>
+            <w10:wrap type="none"/>
+            <w10:anchorlock/>
+          </v:shape>
+        </w:pict>
+      </w:r>
+    </w:p>
     <w:p>
       <w:pPr>
         <w:pStyle w:val="Titre2"/>
@@ -2354,38 +4042,51 @@
           <w:ilvl w:val="0"/>
           <w:numId w:val="10"/>
         </w:numPr>
-      </w:pPr>
-      <w:bookmarkStart w:id="8" w:name="_Toc259982702"/>
-      <w:r>
-        <w:t>Règles de nommage</w:t>
-      </w:r>
-      <w:bookmarkEnd w:id="8"/>
+        <w:rPr>
+          <w:rFonts w:ascii="Century Schoolbook" w:hAnsi="Century Schoolbook"/>
+        </w:rPr>
+      </w:pPr>
+      <w:bookmarkStart w:id="8" w:name="_Toc262381340"/>
+      <w:r>
+        <w:rPr>
+          <w:rFonts w:ascii="Century Schoolbook" w:hAnsi="Century Schoolbook"/>
+        </w:rPr>
+        <w:t>Règles de nomma</w:t>
+      </w:r>
+      <w:r>
+        <w:rPr>
+          <w:rFonts w:ascii="Century Schoolbook" w:hAnsi="Century Schoolbook"/>
+        </w:rPr>
+        <w:t>ge</w:t>
+      </w:r>
     </w:p>
     <w:p/>
+    <w:bookmarkEnd w:id="8"/>
     <w:p>
       <w:pPr>
-        <w:pStyle w:val="Titre3"/>
+        <w:pStyle w:val="Titre2"/>
         <w:numPr>
           <w:ilvl w:val="0"/>
-          <w:numId w:val="18"/>
+          <w:numId w:val="10"/>
         </w:numPr>
-      </w:pPr>
-      <w:r>
-        <w:t>Fichiers</w:t>
+        <w:rPr>
+          <w:rFonts w:ascii="Century Schoolbook" w:hAnsi="Century Schoolbook"/>
+        </w:rPr>
+      </w:pPr>
+      <w:r>
+        <w:rPr>
+          <w:rFonts w:ascii="Century Schoolbook" w:hAnsi="Century Schoolbook"/>
+        </w:rPr>
+        <w:t>Règles d’utilisation</w:t>
       </w:r>
     </w:p>
-    <w:p/>
     <w:p>
       <w:pPr>
         <w:pStyle w:val="Titre3"/>
-        <w:numPr>
-          <w:ilvl w:val="0"/>
-          <w:numId w:val="18"/>
-        </w:numPr>
-      </w:pPr>
-      <w:r>
-        <w:t>Variables</w:t>
-      </w:r>
+        <w:rPr>
+          <w:rFonts w:ascii="Century Schoolbook" w:hAnsi="Century Schoolbook"/>
+        </w:rPr>
+      </w:pPr>
     </w:p>
     <w:sectPr>
       <w:headerReference w:type="default" r:id="rId10"/>
@@ -2549,7 +4250,7 @@
                     <w:sz w:val="24"/>
                     <w:szCs w:val="24"/>
                   </w:rPr>
-                  <w:t>2</w:t>
+                  <w:t>8</w:t>
                 </w:r>
                 <w:r>
                   <w:rPr>
@@ -5943,63 +7644,6 @@
     </w:docPart>
     <w:docPart>
       <w:docPartPr>
-        <w:name w:val="0766FDA5DAFC46E79BB2294A335BF8AE"/>
-        <w:category>
-          <w:name w:val="Général"/>
-          <w:gallery w:val="placeholder"/>
-        </w:category>
-        <w:types>
-          <w:type w:val="bbPlcHdr"/>
-        </w:types>
-        <w:behaviors>
-          <w:behavior w:val="content"/>
-        </w:behaviors>
-        <w:guid w:val="{878E4BC4-2494-4720-AC57-3DB5D2272684}"/>
-      </w:docPartPr>
-      <w:docPartBody>
-        <w:p>
-          <w:pPr>
-            <w:pStyle w:val="0766FDA5DAFC46E79BB2294A335BF8AE"/>
-          </w:pPr>
-          <w:r>
-            <w:t>[Tapez le résumé du document ici. Il s'agit généralement d'une courte synthèse du document. Tapez le résumé du document ici. Il s'agit généralement d'une courte synthèse du document.]</w:t>
-          </w:r>
-        </w:p>
-      </w:docPartBody>
-    </w:docPart>
-    <w:docPart>
-      <w:docPartPr>
-        <w:name w:val="CA3DD82FCD5B4B08A7324B8B9EBE3A5A"/>
-        <w:category>
-          <w:name w:val="Général"/>
-          <w:gallery w:val="placeholder"/>
-        </w:category>
-        <w:types>
-          <w:type w:val="bbPlcHdr"/>
-        </w:types>
-        <w:behaviors>
-          <w:behavior w:val="content"/>
-        </w:behaviors>
-        <w:guid w:val="{6990D886-7FC6-46F3-96A5-1D979DC2707B}"/>
-      </w:docPartPr>
-      <w:docPartBody>
-        <w:p>
-          <w:pPr>
-            <w:pStyle w:val="CA3DD82FCD5B4B08A7324B8B9EBE3A5A"/>
-          </w:pPr>
-          <w:r>
-            <w:rPr>
-              <w:color w:val="365F91" w:themeColor="accent1" w:themeShade="BF"/>
-              <w:sz w:val="24"/>
-              <w:szCs w:val="24"/>
-            </w:rPr>
-            <w:t>[Tapez le nom de l'auteur]</w:t>
-          </w:r>
-        </w:p>
-      </w:docPartBody>
-    </w:docPart>
-    <w:docPart>
-      <w:docPartPr>
         <w:name w:val="E6B825A2D531459291A5A5EADED5DE84"/>
         <w:category>
           <w:name w:val="Général"/>
@@ -6083,6 +7727,14 @@
     <w:pitch w:val="variable"/>
     <w:sig w:usb0="E10002FF" w:usb1="4000ACFF" w:usb2="00000009" w:usb3="00000000" w:csb0="0000019F" w:csb1="00000000"/>
   </w:font>
+  <w:font w:name="MS Mincho">
+    <w:altName w:val="ＭＳ 明朝"/>
+    <w:panose1 w:val="02020609040205080304"/>
+    <w:charset w:val="80"/>
+    <w:family w:val="modern"/>
+    <w:pitch w:val="fixed"/>
+    <w:sig w:usb0="E00002FF" w:usb1="6AC7FDFB" w:usb2="00000012" w:usb3="00000000" w:csb0="0002009F" w:csb1="00000000"/>
+  </w:font>
   <w:font w:name="Courier New">
     <w:panose1 w:val="02070309020205020404"/>
     <w:charset w:val="00"/>
@@ -6111,13 +7763,20 @@
     <w:pitch w:val="variable"/>
     <w:sig w:usb0="A00002EF" w:usb1="4000004B" w:usb2="00000000" w:usb3="00000000" w:csb0="0000019F" w:csb1="00000000"/>
   </w:font>
+  <w:font w:name="MS Gothic">
+    <w:altName w:val="ＭＳ ゴシック"/>
+    <w:panose1 w:val="020B0609070205080204"/>
+    <w:charset w:val="80"/>
+    <w:family w:val="modern"/>
+    <w:pitch w:val="fixed"/>
+    <w:sig w:usb0="E00002FF" w:usb1="6AC7FDFB" w:usb2="00000012" w:usb3="00000000" w:csb0="0002009F" w:csb1="00000000"/>
+  </w:font>
   <w:font w:name="Tahoma">
     <w:panose1 w:val="020B0604030504040204"/>
     <w:charset w:val="00"/>
     <w:family w:val="swiss"/>
-    <w:notTrueType/>
     <w:pitch w:val="variable"/>
-    <w:sig w:usb0="00000003" w:usb1="00000000" w:usb2="00000000" w:usb3="00000000" w:csb0="00000001" w:csb1="00000000"/>
+    <w:sig w:usb0="E1002EFF" w:usb1="C000605B" w:usb2="00000029" w:usb3="00000000" w:csb0="000101FF" w:csb1="00000000"/>
   </w:font>
   <w:font w:name="Century Schoolbook">
     <w:panose1 w:val="02040604050505020304"/>
@@ -6143,6 +7802,7 @@
     <w:rsid w:val="00356828"/>
     <w:rsid w:val="0041578C"/>
     <w:rsid w:val="0074447B"/>
+    <w:rsid w:val="00B015F5"/>
     <w:rsid w:val="00E27C5C"/>
     <w:rsid w:val="00E643CA"/>
     <w:rsid w:val="00F477E3"/>
@@ -6160,7 +7820,7 @@
     <m:intLim m:val="subSup"/>
     <m:naryLim m:val="undOvr"/>
   </m:mathPr>
-  <w:themeFontLang w:val="fr-FR"/>
+  <w:themeFontLang w:val="fr-FR" w:eastAsia="ja-JP"/>
   <w:clrSchemeMapping w:bg1="light1" w:t1="dark1" w:bg2="light2" w:t2="dark2" w:accent1="accent1" w:accent2="accent2" w:accent3="accent3" w:accent4="accent4" w:accent5="accent5" w:accent6="accent6" w:hyperlink="hyperlink" w:followedHyperlink="followedHyperlink"/>
   <w:decimalSymbol w:val=","/>
   <w:listSeparator w:val=";"/>
@@ -6798,7 +8458,7 @@
 </file>
 
 <file path=customXml/itemProps2.xml><?xml version="1.0" encoding="utf-8"?>
-<ds:datastoreItem xmlns:ds="http://schemas.openxmlformats.org/officeDocument/2006/customXml" ds:itemID="{AABFA196-47DE-4299-9B8E-26AFFF9661EA}">
+<ds:datastoreItem xmlns:ds="http://schemas.openxmlformats.org/officeDocument/2006/customXml" ds:itemID="{139F23F2-0D55-46D3-AAAF-81B5A204FE95}">
   <ds:schemaRefs>
     <ds:schemaRef ds:uri="http://schemas.openxmlformats.org/officeDocument/2006/bibliography"/>
   </ds:schemaRefs>

</xml_diff>